<commit_message>
se creó el módulo de actividades y se actualizó el documento de evidencia de ejecución
</commit_message>
<xml_diff>
--- a/docs/tecnicos/gA - Pruebas Unitarias para la App de servicio en campo para Técnicos SYTESA.docx
+++ b/docs/tecnicos/gA - Pruebas Unitarias para la App de servicio en campo para Técnicos SYTESA.docx
@@ -173,7 +173,7 @@
               </wp:anchor>
             </w:drawing>
           </mc:Choice>
-          <mc:Fallback xmlns:w16se="http://schemas.microsoft.com/office/word/2015/wordml/symex" xmlns:w16cid="http://schemas.microsoft.com/office/word/2016/wordml/cid" xmlns:w15="http://schemas.microsoft.com/office/word/2012/wordml" xmlns:am3d="http://schemas.microsoft.com/office/drawing/2017/model3d" xmlns:aink="http://schemas.microsoft.com/office/drawing/2016/ink" xmlns:cx8="http://schemas.microsoft.com/office/drawing/2016/5/14/chartex" xmlns:cx7="http://schemas.microsoft.com/office/drawing/2016/5/13/chartex" xmlns:cx6="http://schemas.microsoft.com/office/drawing/2016/5/12/chartex" xmlns:cx5="http://schemas.microsoft.com/office/drawing/2016/5/11/chartex" xmlns:cx4="http://schemas.microsoft.com/office/drawing/2016/5/10/chartex" xmlns:cx3="http://schemas.microsoft.com/office/drawing/2016/5/9/chartex" xmlns:cx2="http://schemas.microsoft.com/office/drawing/2015/10/21/chartex" xmlns:cx1="http://schemas.microsoft.com/office/drawing/2015/9/8/chartex" xmlns:cx="http://schemas.microsoft.com/office/drawing/2014/chartex">
+          <mc:Fallback xmlns:cx="http://schemas.microsoft.com/office/drawing/2014/chartex" xmlns:cx1="http://schemas.microsoft.com/office/drawing/2015/9/8/chartex" xmlns:cx2="http://schemas.microsoft.com/office/drawing/2015/10/21/chartex" xmlns:cx3="http://schemas.microsoft.com/office/drawing/2016/5/9/chartex" xmlns:cx4="http://schemas.microsoft.com/office/drawing/2016/5/10/chartex" xmlns:cx5="http://schemas.microsoft.com/office/drawing/2016/5/11/chartex" xmlns:cx6="http://schemas.microsoft.com/office/drawing/2016/5/12/chartex" xmlns:cx7="http://schemas.microsoft.com/office/drawing/2016/5/13/chartex" xmlns:cx8="http://schemas.microsoft.com/office/drawing/2016/5/14/chartex" xmlns:aink="http://schemas.microsoft.com/office/drawing/2016/ink" xmlns:am3d="http://schemas.microsoft.com/office/drawing/2017/model3d" xmlns:w15="http://schemas.microsoft.com/office/word/2012/wordml" xmlns:w16cid="http://schemas.microsoft.com/office/word/2016/wordml/cid" xmlns:w16se="http://schemas.microsoft.com/office/word/2015/wordml/symex">
             <w:pict>
               <v:rect w14:anchorId="7FC0E48D" id="4 Título" o:spid="_x0000_s1026" style="position:absolute;margin-left:52.2pt;margin-top:4.2pt;width:257.75pt;height:45.35pt;z-index:251682816;visibility:visible;mso-wrap-style:square;mso-width-percent:0;mso-height-percent:0;mso-wrap-distance-left:9pt;mso-wrap-distance-top:0;mso-wrap-distance-right:9pt;mso-wrap-distance-bottom:0;mso-position-horizontal:absolute;mso-position-horizontal-relative:text;mso-position-vertical:absolute;mso-position-vertical-relative:text;mso-width-percent:0;mso-height-percent:0;mso-width-relative:page;mso-height-relative:page;v-text-anchor:middle" o:gfxdata="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" filled="f" stroked="f">
                 <o:lock v:ext="edit" grouping="t"/>
@@ -5408,8 +5408,6 @@
         <w:lastRenderedPageBreak/>
         <w:t>Método: Modificar cita de servicio</w:t>
       </w:r>
-      <w:bookmarkStart w:id="8" w:name="_GoBack"/>
-      <w:bookmarkEnd w:id="8"/>
     </w:p>
     <w:p>
       <w:pPr>
@@ -5443,7 +5441,6 @@
           </w:rPr>
           <w:t>https://rotoplasoperarios.herokuapp.com/</w:t>
         </w:r>
-        <w:proofErr w:type="spellStart"/>
         <w:r>
           <w:rPr>
             <w:rStyle w:val="nfasis"/>
@@ -5453,33 +5450,8 @@
             <w:szCs w:val="20"/>
             <w:lang w:val="es-MX"/>
           </w:rPr>
-          <w:t>api</w:t>
+          <w:t>api/cita</w:t>
         </w:r>
-        <w:proofErr w:type="spellEnd"/>
-        <w:r>
-          <w:rPr>
-            <w:rStyle w:val="nfasis"/>
-            <w:rFonts w:ascii="Courier New" w:hAnsi="Courier New" w:cs="Courier New"/>
-            <w:i w:val="0"/>
-            <w:sz w:val="20"/>
-            <w:szCs w:val="20"/>
-            <w:lang w:val="es-MX"/>
-          </w:rPr>
-          <w:t>/</w:t>
-        </w:r>
-        <w:proofErr w:type="spellStart"/>
-        <w:r>
-          <w:rPr>
-            <w:rStyle w:val="nfasis"/>
-            <w:rFonts w:ascii="Courier New" w:hAnsi="Courier New" w:cs="Courier New"/>
-            <w:i w:val="0"/>
-            <w:sz w:val="20"/>
-            <w:szCs w:val="20"/>
-            <w:lang w:val="es-MX"/>
-          </w:rPr>
-          <w:t>cita</w:t>
-        </w:r>
-        <w:proofErr w:type="spellEnd"/>
       </w:hyperlink>
     </w:p>
     <w:p>
@@ -7049,96 +7021,20 @@
     <w:p/>
     <w:p>
       <w:pPr>
-        <w:pStyle w:val="Ttulo2"/>
-        <w:rPr>
-          <w:iCs/>
-        </w:rPr>
-      </w:pPr>
-      <w:bookmarkStart w:id="9" w:name="_Toc515380588"/>
-      <w:r>
-        <w:rPr>
-          <w:iCs/>
-        </w:rPr>
-        <w:t xml:space="preserve">Pruebas unitarias </w:t>
-      </w:r>
-      <w:r>
-        <w:rPr>
-          <w:iCs/>
-        </w:rPr>
-        <w:t>aplicación</w:t>
-      </w:r>
-      <w:r>
-        <w:rPr>
-          <w:iCs/>
-        </w:rPr>
-        <w:t xml:space="preserve"> </w:t>
-      </w:r>
-      <w:r>
-        <w:rPr>
-          <w:iCs/>
-        </w:rPr>
-        <w:t xml:space="preserve">Mobile </w:t>
-      </w:r>
-      <w:r>
-        <w:rPr>
-          <w:iCs/>
-        </w:rPr>
-        <w:t>Android</w:t>
-      </w:r>
-      <w:bookmarkEnd w:id="9"/>
-    </w:p>
-    <w:p>
-      <w:pPr>
-        <w:rPr>
-          <w:lang w:val="es-CO"/>
-        </w:rPr>
-      </w:pPr>
-    </w:p>
-    <w:p>
-      <w:pPr>
-        <w:rPr>
-          <w:rFonts w:asciiTheme="minorHAnsi" w:hAnsiTheme="minorHAnsi" w:cstheme="minorHAnsi"/>
-          <w:sz w:val="22"/>
-          <w:szCs w:val="22"/>
-          <w:lang w:val="es-CO"/>
-        </w:rPr>
-      </w:pPr>
-      <w:r>
-        <w:rPr>
-          <w:rFonts w:asciiTheme="minorHAnsi" w:hAnsiTheme="minorHAnsi" w:cstheme="minorHAnsi"/>
-          <w:sz w:val="22"/>
-          <w:szCs w:val="22"/>
-          <w:lang w:val="es-CO"/>
-        </w:rPr>
-        <w:t>A continuación, se deja evidencia de las  capturas de pantalla de la aplicación Mobile consumiendo los datos expuestos por Heroku REST</w:t>
-      </w:r>
-    </w:p>
-    <w:p>
-      <w:pPr>
-        <w:rPr>
-          <w:lang w:val="es-CO"/>
-        </w:rPr>
-      </w:pPr>
-    </w:p>
-    <w:p>
-      <w:pPr>
-        <w:rPr>
-          <w:lang w:val="es-CO"/>
-        </w:rPr>
-      </w:pPr>
-    </w:p>
-    <w:p>
-      <w:pPr>
         <w:spacing w:after="200" w:line="276" w:lineRule="auto"/>
         <w:rPr>
-          <w:rFonts w:asciiTheme="minorHAnsi" w:hAnsiTheme="minorHAnsi" w:cstheme="minorHAnsi"/>
-          <w:lang w:val="es-CO"/>
-        </w:rPr>
-      </w:pPr>
-      <w:r>
-        <w:rPr>
-          <w:rFonts w:asciiTheme="minorHAnsi" w:hAnsiTheme="minorHAnsi" w:cstheme="minorHAnsi"/>
-          <w:lang w:val="es-CO"/>
+          <w:rStyle w:val="nfasis"/>
+          <w:rFonts w:asciiTheme="minorHAnsi" w:hAnsiTheme="minorHAnsi" w:cstheme="minorBidi"/>
+          <w:b/>
+          <w:lang w:val="es-MX"/>
+        </w:rPr>
+      </w:pPr>
+      <w:r>
+        <w:rPr>
+          <w:rStyle w:val="nfasis"/>
+          <w:rFonts w:asciiTheme="minorHAnsi" w:hAnsiTheme="minorHAnsi" w:cstheme="minorBidi"/>
+          <w:b/>
+          <w:lang w:val="es-MX"/>
         </w:rPr>
         <w:br w:type="page"/>
       </w:r>
@@ -7146,42 +7042,270 @@
     <w:p>
       <w:pPr>
         <w:rPr>
-          <w:rFonts w:asciiTheme="minorHAnsi" w:hAnsiTheme="minorHAnsi" w:cstheme="minorHAnsi"/>
-          <w:lang w:val="es-CO"/>
-        </w:rPr>
-      </w:pPr>
-      <w:r>
-        <w:rPr>
-          <w:rFonts w:asciiTheme="minorHAnsi" w:hAnsiTheme="minorHAnsi" w:cstheme="minorHAnsi"/>
-          <w:lang w:val="es-CO"/>
+          <w:rStyle w:val="nfasis"/>
+          <w:rFonts w:asciiTheme="minorHAnsi" w:hAnsiTheme="minorHAnsi" w:cstheme="minorBidi"/>
+          <w:sz w:val="20"/>
+          <w:szCs w:val="20"/>
+          <w:lang w:val="es-MX"/>
+        </w:rPr>
+      </w:pPr>
+      <w:r>
+        <w:rPr>
+          <w:rStyle w:val="nfasis"/>
+          <w:rFonts w:asciiTheme="minorHAnsi" w:hAnsiTheme="minorHAnsi" w:cstheme="minorBidi"/>
+          <w:b/>
+          <w:lang w:val="es-MX"/>
         </w:rPr>
         <w:lastRenderedPageBreak/>
-        <w:t>Inicio de sesión:</w:t>
-      </w:r>
-    </w:p>
-    <w:p>
-      <w:pPr>
-        <w:rPr>
-          <w:lang w:val="es-CO"/>
-        </w:rPr>
-      </w:pPr>
-    </w:p>
-    <w:p>
-      <w:pPr>
-        <w:rPr>
-          <w:lang w:val="es-CO"/>
-        </w:rPr>
-      </w:pPr>
+        <w:t xml:space="preserve">Método: </w:t>
+      </w:r>
+      <w:r>
+        <w:rPr>
+          <w:rStyle w:val="nfasis"/>
+          <w:rFonts w:asciiTheme="minorHAnsi" w:hAnsiTheme="minorHAnsi" w:cstheme="minorBidi"/>
+          <w:b/>
+          <w:lang w:val="es-MX"/>
+        </w:rPr>
+        <w:t xml:space="preserve">actividades por id de </w:t>
+      </w:r>
+      <w:proofErr w:type="spellStart"/>
+      <w:r>
+        <w:rPr>
+          <w:rStyle w:val="nfasis"/>
+          <w:rFonts w:asciiTheme="minorHAnsi" w:hAnsiTheme="minorHAnsi" w:cstheme="minorBidi"/>
+          <w:b/>
+          <w:lang w:val="es-MX"/>
+        </w:rPr>
+        <w:t>workorder</w:t>
+      </w:r>
+      <w:proofErr w:type="spellEnd"/>
+    </w:p>
+    <w:p>
+      <w:pPr>
+        <w:rPr>
+          <w:rStyle w:val="nfasis"/>
+          <w:rFonts w:asciiTheme="minorHAnsi" w:hAnsiTheme="minorHAnsi" w:cstheme="minorBidi"/>
+          <w:sz w:val="20"/>
+          <w:szCs w:val="20"/>
+          <w:lang w:val="es-MX"/>
+        </w:rPr>
+      </w:pPr>
+      <w:r>
+        <w:rPr>
+          <w:rStyle w:val="nfasis"/>
+          <w:rFonts w:asciiTheme="minorHAnsi" w:hAnsiTheme="minorHAnsi" w:cstheme="minorBidi"/>
+          <w:sz w:val="20"/>
+          <w:szCs w:val="20"/>
+          <w:lang w:val="es-MX"/>
+        </w:rPr>
+        <w:t xml:space="preserve">URL: </w:t>
+      </w:r>
+      <w:hyperlink r:id="rId25" w:history="1">
+        <w:r>
+          <w:rPr>
+            <w:rStyle w:val="Hipervnculo"/>
+            <w:rFonts w:ascii="Courier New" w:hAnsi="Courier New" w:cs="Courier New"/>
+            <w:sz w:val="20"/>
+            <w:szCs w:val="20"/>
+            <w:lang w:val="es-MX"/>
+          </w:rPr>
+          <w:t>https://rotoplasoperarios.herokuapp.com/api/actividades/0WO1g0000008ONoGAM</w:t>
+        </w:r>
+      </w:hyperlink>
+    </w:p>
+    <w:p>
+      <w:pPr>
+        <w:rPr>
+          <w:rStyle w:val="nfasis"/>
+          <w:rFonts w:asciiTheme="minorHAnsi" w:hAnsiTheme="minorHAnsi" w:cstheme="minorBidi"/>
+          <w:sz w:val="20"/>
+          <w:szCs w:val="20"/>
+          <w:lang w:val="es-MX"/>
+        </w:rPr>
+      </w:pPr>
+    </w:p>
+    <w:p>
+      <w:pPr>
+        <w:rPr>
+          <w:rStyle w:val="nfasis"/>
+          <w:rFonts w:asciiTheme="minorHAnsi" w:hAnsiTheme="minorHAnsi" w:cstheme="minorBidi"/>
+          <w:sz w:val="20"/>
+          <w:szCs w:val="20"/>
+          <w:lang w:val="es-MX"/>
+        </w:rPr>
+      </w:pPr>
+      <w:r>
+        <w:rPr>
+          <w:rStyle w:val="nfasis"/>
+          <w:rFonts w:asciiTheme="minorHAnsi" w:hAnsiTheme="minorHAnsi" w:cstheme="minorBidi"/>
+          <w:sz w:val="20"/>
+          <w:szCs w:val="20"/>
+          <w:lang w:val="es-MX"/>
+        </w:rPr>
+        <w:t>Tipo: GET</w:t>
+      </w:r>
+    </w:p>
+    <w:p>
+      <w:pPr>
+        <w:rPr>
+          <w:rStyle w:val="nfasis"/>
+          <w:rFonts w:asciiTheme="minorHAnsi" w:hAnsiTheme="minorHAnsi" w:cstheme="minorBidi"/>
+          <w:sz w:val="20"/>
+          <w:szCs w:val="20"/>
+          <w:lang w:val="es-MX"/>
+        </w:rPr>
+      </w:pPr>
+      <w:proofErr w:type="spellStart"/>
+      <w:r>
+        <w:rPr>
+          <w:rStyle w:val="nfasis"/>
+          <w:rFonts w:asciiTheme="minorHAnsi" w:hAnsiTheme="minorHAnsi" w:cstheme="minorBidi"/>
+          <w:sz w:val="20"/>
+          <w:szCs w:val="20"/>
+          <w:lang w:val="es-MX"/>
+        </w:rPr>
+        <w:t>Payload</w:t>
+      </w:r>
+      <w:proofErr w:type="spellEnd"/>
+      <w:r>
+        <w:rPr>
+          <w:rStyle w:val="nfasis"/>
+          <w:rFonts w:asciiTheme="minorHAnsi" w:hAnsiTheme="minorHAnsi" w:cstheme="minorBidi"/>
+          <w:sz w:val="20"/>
+          <w:szCs w:val="20"/>
+          <w:lang w:val="es-MX"/>
+        </w:rPr>
+        <w:t>: No aplica</w:t>
+      </w:r>
+    </w:p>
+    <w:p>
+      <w:pPr>
+        <w:rPr>
+          <w:rStyle w:val="nfasis"/>
+          <w:rFonts w:asciiTheme="minorHAnsi" w:hAnsiTheme="minorHAnsi" w:cstheme="minorBidi"/>
+          <w:sz w:val="20"/>
+          <w:szCs w:val="20"/>
+          <w:lang w:val="es-MX"/>
+        </w:rPr>
+      </w:pPr>
+      <w:r>
+        <w:rPr>
+          <w:rStyle w:val="nfasis"/>
+          <w:rFonts w:asciiTheme="minorHAnsi" w:hAnsiTheme="minorHAnsi" w:cstheme="minorBidi"/>
+          <w:sz w:val="20"/>
+          <w:szCs w:val="20"/>
+          <w:lang w:val="es-MX"/>
+        </w:rPr>
+        <w:t xml:space="preserve">Comentarios: Dado un id de </w:t>
+      </w:r>
+      <w:proofErr w:type="spellStart"/>
+      <w:r>
+        <w:rPr>
+          <w:rStyle w:val="nfasis"/>
+          <w:rFonts w:asciiTheme="minorHAnsi" w:hAnsiTheme="minorHAnsi" w:cstheme="minorBidi"/>
+          <w:sz w:val="20"/>
+          <w:szCs w:val="20"/>
+          <w:lang w:val="es-MX"/>
+        </w:rPr>
+        <w:t>workorder</w:t>
+      </w:r>
+      <w:proofErr w:type="spellEnd"/>
+      <w:r>
+        <w:rPr>
+          <w:rStyle w:val="nfasis"/>
+          <w:rFonts w:asciiTheme="minorHAnsi" w:hAnsiTheme="minorHAnsi" w:cstheme="minorBidi"/>
+          <w:sz w:val="20"/>
+          <w:szCs w:val="20"/>
+          <w:lang w:val="es-MX"/>
+        </w:rPr>
+        <w:t xml:space="preserve">, obtiene las </w:t>
+      </w:r>
+      <w:r>
+        <w:rPr>
+          <w:rStyle w:val="nfasis"/>
+          <w:rFonts w:asciiTheme="minorHAnsi" w:hAnsiTheme="minorHAnsi" w:cstheme="minorBidi"/>
+          <w:sz w:val="20"/>
+          <w:szCs w:val="20"/>
+          <w:lang w:val="es-MX"/>
+        </w:rPr>
+        <w:t xml:space="preserve">actividades </w:t>
+      </w:r>
+      <w:r>
+        <w:rPr>
+          <w:rStyle w:val="nfasis"/>
+          <w:rFonts w:asciiTheme="minorHAnsi" w:hAnsiTheme="minorHAnsi" w:cstheme="minorBidi"/>
+          <w:sz w:val="20"/>
+          <w:szCs w:val="20"/>
+          <w:lang w:val="es-MX"/>
+        </w:rPr>
+        <w:t>asign</w:t>
+      </w:r>
+      <w:r>
+        <w:rPr>
+          <w:rStyle w:val="nfasis"/>
+          <w:rFonts w:asciiTheme="minorHAnsi" w:hAnsiTheme="minorHAnsi" w:cstheme="minorBidi"/>
+          <w:sz w:val="20"/>
+          <w:szCs w:val="20"/>
+          <w:lang w:val="es-MX"/>
+        </w:rPr>
+        <w:t xml:space="preserve">adas a dicha </w:t>
+      </w:r>
+      <w:proofErr w:type="spellStart"/>
+      <w:r>
+        <w:rPr>
+          <w:rStyle w:val="nfasis"/>
+          <w:rFonts w:asciiTheme="minorHAnsi" w:hAnsiTheme="minorHAnsi" w:cstheme="minorBidi"/>
+          <w:sz w:val="20"/>
+          <w:szCs w:val="20"/>
+          <w:lang w:val="es-MX"/>
+        </w:rPr>
+        <w:t>workorder</w:t>
+      </w:r>
+      <w:proofErr w:type="spellEnd"/>
+      <w:r>
+        <w:rPr>
+          <w:rStyle w:val="nfasis"/>
+          <w:rFonts w:asciiTheme="minorHAnsi" w:hAnsiTheme="minorHAnsi" w:cstheme="minorBidi"/>
+          <w:sz w:val="20"/>
+          <w:szCs w:val="20"/>
+          <w:lang w:val="es-MX"/>
+        </w:rPr>
+        <w:t>.</w:t>
+      </w:r>
+    </w:p>
+    <w:p>
+      <w:pPr>
+        <w:rPr>
+          <w:rStyle w:val="nfasis"/>
+          <w:rFonts w:asciiTheme="minorHAnsi" w:hAnsiTheme="minorHAnsi" w:cstheme="minorBidi"/>
+          <w:sz w:val="20"/>
+          <w:szCs w:val="20"/>
+          <w:lang w:val="es-MX"/>
+        </w:rPr>
+      </w:pPr>
+      <w:r>
+        <w:rPr>
+          <w:rStyle w:val="nfasis"/>
+          <w:rFonts w:asciiTheme="minorHAnsi" w:hAnsiTheme="minorHAnsi" w:cstheme="minorBidi"/>
+          <w:sz w:val="20"/>
+          <w:szCs w:val="20"/>
+          <w:lang w:val="es-MX"/>
+        </w:rPr>
+        <w:t>Resultado de ejecución:</w:t>
+      </w:r>
+    </w:p>
+    <w:p/>
+    <w:p>
       <w:r>
         <w:rPr>
           <w:noProof/>
           <w:lang w:val="es-AR" w:eastAsia="es-AR"/>
         </w:rPr>
         <w:drawing>
-          <wp:inline distT="0" distB="0" distL="0" distR="0" wp14:anchorId="5F04ABDF" wp14:editId="03914E92">
-            <wp:extent cx="2026800" cy="3600000"/>
-            <wp:effectExtent l="0" t="0" r="0" b="635"/>
-            <wp:docPr id="20" name="0 Imagen"/>
+          <wp:inline distT="0" distB="0" distL="0" distR="0" wp14:anchorId="5049B296" wp14:editId="365506E0">
+            <wp:extent cx="5612130" cy="5285740"/>
+            <wp:effectExtent l="0" t="0" r="7620" b="0"/>
+            <wp:docPr id="4" name="Imagen 4"/>
             <wp:cNvGraphicFramePr>
               <a:graphicFrameLocks xmlns:a="http://schemas.openxmlformats.org/drawingml/2006/main" noChangeAspect="1"/>
             </wp:cNvGraphicFramePr>
@@ -7189,17 +7313,11 @@
               <a:graphicData uri="http://schemas.openxmlformats.org/drawingml/2006/picture">
                 <pic:pic xmlns:pic="http://schemas.openxmlformats.org/drawingml/2006/picture">
                   <pic:nvPicPr>
-                    <pic:cNvPr id="0" name="Rotoplas 01.png"/>
+                    <pic:cNvPr id="0" name=""/>
                     <pic:cNvPicPr/>
                   </pic:nvPicPr>
                   <pic:blipFill>
-                    <a:blip r:embed="rId25" cstate="print">
-                      <a:extLst>
-                        <a:ext uri="{28A0092B-C50C-407E-A947-70E740481C1C}">
-                          <a14:useLocalDpi xmlns:a14="http://schemas.microsoft.com/office/drawing/2010/main" val="0"/>
-                        </a:ext>
-                      </a:extLst>
-                    </a:blip>
+                    <a:blip r:embed="rId26"/>
                     <a:stretch>
                       <a:fillRect/>
                     </a:stretch>
@@ -7207,7 +7325,7 @@
                   <pic:spPr>
                     <a:xfrm>
                       <a:off x="0" y="0"/>
-                      <a:ext cx="2026800" cy="3600000"/>
+                      <a:ext cx="5612130" cy="5285740"/>
                     </a:xfrm>
                     <a:prstGeom prst="rect">
                       <a:avLst/>
@@ -7220,41 +7338,23 @@
         </w:drawing>
       </w:r>
     </w:p>
-    <w:p>
-      <w:pPr>
-        <w:rPr>
-          <w:lang w:val="es-CO"/>
-        </w:rPr>
-      </w:pPr>
-    </w:p>
-    <w:p>
-      <w:pPr>
-        <w:rPr>
-          <w:rFonts w:asciiTheme="minorHAnsi" w:hAnsiTheme="minorHAnsi" w:cstheme="minorHAnsi"/>
-          <w:lang w:val="es-CO"/>
-        </w:rPr>
-      </w:pPr>
-    </w:p>
-    <w:p>
-      <w:pPr>
-        <w:rPr>
-          <w:rFonts w:asciiTheme="minorHAnsi" w:hAnsiTheme="minorHAnsi" w:cstheme="minorHAnsi"/>
-          <w:lang w:val="es-CO"/>
-        </w:rPr>
-      </w:pPr>
-    </w:p>
+    <w:p/>
     <w:p>
       <w:pPr>
         <w:spacing w:after="200" w:line="276" w:lineRule="auto"/>
         <w:rPr>
-          <w:rFonts w:asciiTheme="minorHAnsi" w:hAnsiTheme="minorHAnsi" w:cstheme="minorHAnsi"/>
-          <w:lang w:val="es-CO"/>
-        </w:rPr>
-      </w:pPr>
-      <w:r>
-        <w:rPr>
-          <w:rFonts w:asciiTheme="minorHAnsi" w:hAnsiTheme="minorHAnsi" w:cstheme="minorHAnsi"/>
-          <w:lang w:val="es-CO"/>
+          <w:rStyle w:val="nfasis"/>
+          <w:rFonts w:asciiTheme="minorHAnsi" w:hAnsiTheme="minorHAnsi" w:cstheme="minorBidi"/>
+          <w:b/>
+          <w:lang w:val="es-MX"/>
+        </w:rPr>
+      </w:pPr>
+      <w:r>
+        <w:rPr>
+          <w:rStyle w:val="nfasis"/>
+          <w:rFonts w:asciiTheme="minorHAnsi" w:hAnsiTheme="minorHAnsi" w:cstheme="minorBidi"/>
+          <w:b/>
+          <w:lang w:val="es-MX"/>
         </w:rPr>
         <w:br w:type="page"/>
       </w:r>
@@ -7262,239 +7362,307 @@
     <w:p>
       <w:pPr>
         <w:rPr>
-          <w:rFonts w:asciiTheme="minorHAnsi" w:hAnsiTheme="minorHAnsi" w:cstheme="minorHAnsi"/>
-          <w:lang w:val="es-CO"/>
-        </w:rPr>
-      </w:pPr>
-      <w:r>
-        <w:rPr>
-          <w:rFonts w:asciiTheme="minorHAnsi" w:hAnsiTheme="minorHAnsi" w:cstheme="minorHAnsi"/>
-          <w:lang w:val="es-CO"/>
+          <w:rStyle w:val="nfasis"/>
+          <w:rFonts w:asciiTheme="minorHAnsi" w:hAnsiTheme="minorHAnsi" w:cstheme="minorBidi"/>
+          <w:sz w:val="20"/>
+          <w:szCs w:val="20"/>
+          <w:lang w:val="es-MX"/>
+        </w:rPr>
+      </w:pPr>
+      <w:r>
+        <w:rPr>
+          <w:rStyle w:val="nfasis"/>
+          <w:rFonts w:asciiTheme="minorHAnsi" w:hAnsiTheme="minorHAnsi" w:cstheme="minorBidi"/>
+          <w:b/>
+          <w:lang w:val="es-MX"/>
         </w:rPr>
         <w:lastRenderedPageBreak/>
-        <w:t>Olvidé mi contraseña:</w:t>
-      </w:r>
-    </w:p>
-    <w:p>
-      <w:pPr>
-        <w:rPr>
-          <w:rFonts w:asciiTheme="minorHAnsi" w:hAnsiTheme="minorHAnsi" w:cstheme="minorHAnsi"/>
-          <w:lang w:val="es-CO"/>
-        </w:rPr>
-      </w:pPr>
-    </w:p>
-    <w:p>
-      <w:pPr>
-        <w:rPr>
-          <w:rFonts w:asciiTheme="minorHAnsi" w:hAnsiTheme="minorHAnsi" w:cstheme="minorHAnsi"/>
-          <w:sz w:val="20"/>
-          <w:szCs w:val="20"/>
-          <w:lang w:val="es-CO"/>
-        </w:rPr>
-      </w:pPr>
-      <w:r>
-        <w:rPr>
-          <w:rFonts w:asciiTheme="minorHAnsi" w:hAnsiTheme="minorHAnsi" w:cstheme="minorHAnsi"/>
-          <w:sz w:val="20"/>
-          <w:szCs w:val="20"/>
-          <w:lang w:val="es-CO"/>
-        </w:rPr>
-        <w:t>Debe ingresar el usuario en el área de No tengo código de  seguridad.</w:t>
-      </w:r>
-    </w:p>
-    <w:p>
-      <w:pPr>
-        <w:rPr>
-          <w:rFonts w:asciiTheme="minorHAnsi" w:hAnsiTheme="minorHAnsi" w:cstheme="minorHAnsi"/>
-          <w:lang w:val="es-CO"/>
-        </w:rPr>
-      </w:pPr>
-    </w:p>
-    <w:p>
-      <w:pPr>
-        <w:rPr>
-          <w:rFonts w:asciiTheme="minorHAnsi" w:hAnsiTheme="minorHAnsi" w:cstheme="minorHAnsi"/>
-          <w:lang w:val="es-CO"/>
-        </w:rPr>
-      </w:pPr>
-      <w:r>
-        <w:rPr>
-          <w:rFonts w:asciiTheme="minorHAnsi" w:hAnsiTheme="minorHAnsi" w:cstheme="minorHAnsi"/>
+        <w:t xml:space="preserve">Método: </w:t>
+      </w:r>
+      <w:r>
+        <w:rPr>
+          <w:rStyle w:val="nfasis"/>
+          <w:rFonts w:asciiTheme="minorHAnsi" w:hAnsiTheme="minorHAnsi" w:cstheme="minorBidi"/>
+          <w:b/>
+          <w:lang w:val="es-MX"/>
+        </w:rPr>
+        <w:t xml:space="preserve">actividad por id de </w:t>
+      </w:r>
+      <w:r>
+        <w:rPr>
+          <w:rStyle w:val="nfasis"/>
+          <w:rFonts w:asciiTheme="minorHAnsi" w:hAnsiTheme="minorHAnsi" w:cstheme="minorBidi"/>
+          <w:b/>
+          <w:lang w:val="es-MX"/>
+        </w:rPr>
+        <w:t>actividad</w:t>
+      </w:r>
+    </w:p>
+    <w:p>
+      <w:pPr>
+        <w:rPr>
+          <w:rStyle w:val="nfasis"/>
+          <w:rFonts w:asciiTheme="minorHAnsi" w:hAnsiTheme="minorHAnsi" w:cstheme="minorBidi"/>
+          <w:sz w:val="20"/>
+          <w:szCs w:val="20"/>
+          <w:lang w:val="es-MX"/>
+        </w:rPr>
+      </w:pPr>
+      <w:r>
+        <w:rPr>
+          <w:rStyle w:val="nfasis"/>
+          <w:rFonts w:asciiTheme="minorHAnsi" w:hAnsiTheme="minorHAnsi" w:cstheme="minorBidi"/>
+          <w:sz w:val="20"/>
+          <w:szCs w:val="20"/>
+          <w:lang w:val="es-MX"/>
+        </w:rPr>
+        <w:t xml:space="preserve">URL: </w:t>
+      </w:r>
+      <w:hyperlink r:id="rId27" w:history="1">
+        <w:r>
+          <w:rPr>
+            <w:rStyle w:val="Hipervnculo"/>
+            <w:rFonts w:ascii="Courier New" w:hAnsi="Courier New" w:cs="Courier New"/>
+            <w:sz w:val="20"/>
+            <w:szCs w:val="20"/>
+            <w:lang w:val="es-MX"/>
+          </w:rPr>
+          <w:t>https://rotoplasoperarios.herokuapp.com/</w:t>
+        </w:r>
+        <w:r>
+          <w:rPr>
+            <w:rStyle w:val="Hipervnculo"/>
+            <w:rFonts w:ascii="Courier New" w:hAnsi="Courier New" w:cs="Courier New"/>
+            <w:sz w:val="20"/>
+            <w:szCs w:val="20"/>
+            <w:lang w:val="es-MX"/>
+          </w:rPr>
+          <w:t xml:space="preserve"> </w:t>
+        </w:r>
+        <w:proofErr w:type="spellStart"/>
+        <w:r>
+          <w:rPr>
+            <w:rStyle w:val="Hipervnculo"/>
+            <w:rFonts w:ascii="Courier New" w:hAnsi="Courier New" w:cs="Courier New"/>
+            <w:sz w:val="20"/>
+            <w:szCs w:val="20"/>
+            <w:lang w:val="es-MX"/>
+          </w:rPr>
+          <w:t>api</w:t>
+        </w:r>
+        <w:proofErr w:type="spellEnd"/>
+        <w:r>
+          <w:rPr>
+            <w:rStyle w:val="Hipervnculo"/>
+            <w:rFonts w:ascii="Courier New" w:hAnsi="Courier New" w:cs="Courier New"/>
+            <w:sz w:val="20"/>
+            <w:szCs w:val="20"/>
+            <w:lang w:val="es-MX"/>
+          </w:rPr>
+          <w:t>/</w:t>
+        </w:r>
+        <w:proofErr w:type="spellStart"/>
+        <w:r>
+          <w:rPr>
+            <w:rStyle w:val="Hipervnculo"/>
+            <w:rFonts w:ascii="Courier New" w:hAnsi="Courier New" w:cs="Courier New"/>
+            <w:sz w:val="20"/>
+            <w:szCs w:val="20"/>
+            <w:lang w:val="es-MX"/>
+          </w:rPr>
+          <w:t>actividad</w:t>
+        </w:r>
+        <w:proofErr w:type="spellEnd"/>
+        <w:r>
+          <w:rPr>
+            <w:rStyle w:val="Hipervnculo"/>
+            <w:rFonts w:ascii="Courier New" w:hAnsi="Courier New" w:cs="Courier New"/>
+            <w:sz w:val="20"/>
+            <w:szCs w:val="20"/>
+            <w:lang w:val="es-MX"/>
+          </w:rPr>
+          <w:t>/a0e1g000000T1CGAA0</w:t>
+        </w:r>
+      </w:hyperlink>
+    </w:p>
+    <w:p>
+      <w:pPr>
+        <w:rPr>
+          <w:rStyle w:val="nfasis"/>
+          <w:rFonts w:asciiTheme="minorHAnsi" w:hAnsiTheme="minorHAnsi" w:cstheme="minorBidi"/>
+          <w:sz w:val="20"/>
+          <w:szCs w:val="20"/>
+          <w:lang w:val="es-MX"/>
+        </w:rPr>
+      </w:pPr>
+    </w:p>
+    <w:p>
+      <w:pPr>
+        <w:rPr>
+          <w:rStyle w:val="nfasis"/>
+          <w:rFonts w:asciiTheme="minorHAnsi" w:hAnsiTheme="minorHAnsi" w:cstheme="minorBidi"/>
+          <w:sz w:val="20"/>
+          <w:szCs w:val="20"/>
+          <w:lang w:val="es-MX"/>
+        </w:rPr>
+      </w:pPr>
+      <w:r>
+        <w:rPr>
+          <w:rStyle w:val="nfasis"/>
+          <w:rFonts w:asciiTheme="minorHAnsi" w:hAnsiTheme="minorHAnsi" w:cstheme="minorBidi"/>
+          <w:sz w:val="20"/>
+          <w:szCs w:val="20"/>
+          <w:lang w:val="es-MX"/>
+        </w:rPr>
+        <w:t>Tipo: GET</w:t>
+      </w:r>
+    </w:p>
+    <w:p>
+      <w:pPr>
+        <w:rPr>
+          <w:rStyle w:val="nfasis"/>
+          <w:rFonts w:asciiTheme="minorHAnsi" w:hAnsiTheme="minorHAnsi" w:cstheme="minorBidi"/>
+          <w:sz w:val="20"/>
+          <w:szCs w:val="20"/>
+          <w:lang w:val="es-MX"/>
+        </w:rPr>
+      </w:pPr>
+      <w:proofErr w:type="spellStart"/>
+      <w:r>
+        <w:rPr>
+          <w:rStyle w:val="nfasis"/>
+          <w:rFonts w:asciiTheme="minorHAnsi" w:hAnsiTheme="minorHAnsi" w:cstheme="minorBidi"/>
+          <w:sz w:val="20"/>
+          <w:szCs w:val="20"/>
+          <w:lang w:val="es-MX"/>
+        </w:rPr>
+        <w:t>Payload</w:t>
+      </w:r>
+      <w:proofErr w:type="spellEnd"/>
+      <w:r>
+        <w:rPr>
+          <w:rStyle w:val="nfasis"/>
+          <w:rFonts w:asciiTheme="minorHAnsi" w:hAnsiTheme="minorHAnsi" w:cstheme="minorBidi"/>
+          <w:sz w:val="20"/>
+          <w:szCs w:val="20"/>
+          <w:lang w:val="es-MX"/>
+        </w:rPr>
+        <w:t>: No aplica</w:t>
+      </w:r>
+    </w:p>
+    <w:p>
+      <w:pPr>
+        <w:rPr>
+          <w:rStyle w:val="nfasis"/>
+          <w:rFonts w:asciiTheme="minorHAnsi" w:hAnsiTheme="minorHAnsi" w:cstheme="minorBidi"/>
+          <w:sz w:val="20"/>
+          <w:szCs w:val="20"/>
+          <w:lang w:val="es-MX"/>
+        </w:rPr>
+      </w:pPr>
+      <w:r>
+        <w:rPr>
+          <w:rStyle w:val="nfasis"/>
+          <w:rFonts w:asciiTheme="minorHAnsi" w:hAnsiTheme="minorHAnsi" w:cstheme="minorBidi"/>
+          <w:sz w:val="20"/>
+          <w:szCs w:val="20"/>
+          <w:lang w:val="es-MX"/>
+        </w:rPr>
+        <w:t xml:space="preserve">Comentarios: Dado un id de </w:t>
+      </w:r>
+      <w:r>
+        <w:rPr>
+          <w:rStyle w:val="nfasis"/>
+          <w:rFonts w:asciiTheme="minorHAnsi" w:hAnsiTheme="minorHAnsi" w:cstheme="minorBidi"/>
+          <w:sz w:val="20"/>
+          <w:szCs w:val="20"/>
+          <w:lang w:val="es-MX"/>
+        </w:rPr>
+        <w:t>actividad, obtiene el detalle</w:t>
+      </w:r>
+      <w:r>
+        <w:rPr>
+          <w:rStyle w:val="nfasis"/>
+          <w:rFonts w:asciiTheme="minorHAnsi" w:hAnsiTheme="minorHAnsi" w:cstheme="minorBidi"/>
+          <w:sz w:val="20"/>
+          <w:szCs w:val="20"/>
+          <w:lang w:val="es-MX"/>
+        </w:rPr>
+        <w:t xml:space="preserve"> </w:t>
+      </w:r>
+      <w:r>
+        <w:rPr>
+          <w:rStyle w:val="nfasis"/>
+          <w:rFonts w:asciiTheme="minorHAnsi" w:hAnsiTheme="minorHAnsi" w:cstheme="minorBidi"/>
+          <w:sz w:val="20"/>
+          <w:szCs w:val="20"/>
+          <w:lang w:val="es-MX"/>
+        </w:rPr>
+        <w:t>de la misma</w:t>
+      </w:r>
+      <w:r>
+        <w:rPr>
+          <w:rStyle w:val="nfasis"/>
+          <w:rFonts w:asciiTheme="minorHAnsi" w:hAnsiTheme="minorHAnsi" w:cstheme="minorBidi"/>
+          <w:sz w:val="20"/>
+          <w:szCs w:val="20"/>
+          <w:lang w:val="es-MX"/>
+        </w:rPr>
+        <w:t>.</w:t>
+      </w:r>
+    </w:p>
+    <w:p>
+      <w:pPr>
+        <w:rPr>
+          <w:rStyle w:val="nfasis"/>
+          <w:rFonts w:asciiTheme="minorHAnsi" w:hAnsiTheme="minorHAnsi" w:cstheme="minorBidi"/>
+          <w:sz w:val="20"/>
+          <w:szCs w:val="20"/>
+          <w:lang w:val="es-MX"/>
+        </w:rPr>
+      </w:pPr>
+      <w:r>
+        <w:rPr>
+          <w:rStyle w:val="nfasis"/>
+          <w:rFonts w:asciiTheme="minorHAnsi" w:hAnsiTheme="minorHAnsi" w:cstheme="minorBidi"/>
+          <w:sz w:val="20"/>
+          <w:szCs w:val="20"/>
+          <w:lang w:val="es-MX"/>
+        </w:rPr>
+        <w:t>Resultado de ejecución:</w:t>
+      </w:r>
+    </w:p>
+    <w:p>
+      <w:pPr>
+        <w:rPr>
+          <w:rStyle w:val="nfasis"/>
+          <w:rFonts w:asciiTheme="minorHAnsi" w:hAnsiTheme="minorHAnsi" w:cstheme="minorBidi"/>
+          <w:sz w:val="20"/>
+          <w:szCs w:val="20"/>
+          <w:lang w:val="es-MX"/>
+        </w:rPr>
+      </w:pPr>
+    </w:p>
+    <w:p>
+      <w:pPr>
+        <w:rPr>
+          <w:rStyle w:val="nfasis"/>
+          <w:rFonts w:asciiTheme="minorHAnsi" w:hAnsiTheme="minorHAnsi" w:cstheme="minorBidi"/>
+          <w:sz w:val="20"/>
+          <w:szCs w:val="20"/>
+          <w:lang w:val="es-MX"/>
+        </w:rPr>
+      </w:pPr>
+      <w:r>
+        <w:rPr>
           <w:noProof/>
           <w:lang w:val="es-AR" w:eastAsia="es-AR"/>
         </w:rPr>
         <w:drawing>
-          <wp:inline distT="0" distB="0" distL="0" distR="0" wp14:anchorId="28EFF3D7" wp14:editId="0FAD39DB">
-            <wp:extent cx="2026800" cy="3600000"/>
-            <wp:effectExtent l="0" t="0" r="0" b="635"/>
-            <wp:docPr id="10" name="0 Imagen"/>
-            <wp:cNvGraphicFramePr>
-              <a:graphicFrameLocks xmlns:a="http://schemas.openxmlformats.org/drawingml/2006/main" noChangeAspect="1"/>
-            </wp:cNvGraphicFramePr>
-            <a:graphic xmlns:a="http://schemas.openxmlformats.org/drawingml/2006/main">
-              <a:graphicData uri="http://schemas.openxmlformats.org/drawingml/2006/picture">
-                <pic:pic xmlns:pic="http://schemas.openxmlformats.org/drawingml/2006/picture">
-                  <pic:nvPicPr>
-                    <pic:cNvPr id="0" name="Screenshot_20180529-175032.png"/>
-                    <pic:cNvPicPr/>
-                  </pic:nvPicPr>
-                  <pic:blipFill>
-                    <a:blip r:embed="rId26" cstate="print">
-                      <a:extLst>
-                        <a:ext uri="{28A0092B-C50C-407E-A947-70E740481C1C}">
-                          <a14:useLocalDpi xmlns:a14="http://schemas.microsoft.com/office/drawing/2010/main" val="0"/>
-                        </a:ext>
-                      </a:extLst>
-                    </a:blip>
-                    <a:stretch>
-                      <a:fillRect/>
-                    </a:stretch>
-                  </pic:blipFill>
-                  <pic:spPr>
-                    <a:xfrm>
-                      <a:off x="0" y="0"/>
-                      <a:ext cx="2026800" cy="3600000"/>
-                    </a:xfrm>
-                    <a:prstGeom prst="rect">
-                      <a:avLst/>
-                    </a:prstGeom>
-                  </pic:spPr>
-                </pic:pic>
-              </a:graphicData>
-            </a:graphic>
-          </wp:inline>
-        </w:drawing>
-      </w:r>
-    </w:p>
-    <w:p>
-      <w:pPr>
-        <w:rPr>
-          <w:lang w:val="es-CO"/>
-        </w:rPr>
-      </w:pPr>
-    </w:p>
-    <w:p>
-      <w:pPr>
-        <w:rPr>
-          <w:lang w:val="es-CO"/>
-        </w:rPr>
-      </w:pPr>
-      <w:r>
-        <w:rPr>
-          <w:noProof/>
-          <w:lang w:val="es-AR" w:eastAsia="es-AR"/>
-        </w:rPr>
-        <w:lastRenderedPageBreak/>
-        <w:drawing>
-          <wp:inline distT="0" distB="0" distL="0" distR="0" wp14:anchorId="496D5398" wp14:editId="07C0EF69">
-            <wp:extent cx="2026800" cy="3600000"/>
-            <wp:effectExtent l="0" t="0" r="0" b="635"/>
-            <wp:docPr id="11" name="0 Imagen"/>
-            <wp:cNvGraphicFramePr>
-              <a:graphicFrameLocks xmlns:a="http://schemas.openxmlformats.org/drawingml/2006/main" noChangeAspect="1"/>
-            </wp:cNvGraphicFramePr>
-            <a:graphic xmlns:a="http://schemas.openxmlformats.org/drawingml/2006/main">
-              <a:graphicData uri="http://schemas.openxmlformats.org/drawingml/2006/picture">
-                <pic:pic xmlns:pic="http://schemas.openxmlformats.org/drawingml/2006/picture">
-                  <pic:nvPicPr>
-                    <pic:cNvPr id="0" name="Screenshot_20180529-175055.png"/>
-                    <pic:cNvPicPr/>
-                  </pic:nvPicPr>
-                  <pic:blipFill>
-                    <a:blip r:embed="rId27" cstate="print">
-                      <a:extLst>
-                        <a:ext uri="{28A0092B-C50C-407E-A947-70E740481C1C}">
-                          <a14:useLocalDpi xmlns:a14="http://schemas.microsoft.com/office/drawing/2010/main" val="0"/>
-                        </a:ext>
-                      </a:extLst>
-                    </a:blip>
-                    <a:stretch>
-                      <a:fillRect/>
-                    </a:stretch>
-                  </pic:blipFill>
-                  <pic:spPr>
-                    <a:xfrm>
-                      <a:off x="0" y="0"/>
-                      <a:ext cx="2026800" cy="3600000"/>
-                    </a:xfrm>
-                    <a:prstGeom prst="rect">
-                      <a:avLst/>
-                    </a:prstGeom>
-                  </pic:spPr>
-                </pic:pic>
-              </a:graphicData>
-            </a:graphic>
-          </wp:inline>
-        </w:drawing>
-      </w:r>
-    </w:p>
-    <w:p>
-      <w:pPr>
-        <w:rPr>
-          <w:lang w:val="es-CO"/>
-        </w:rPr>
-      </w:pPr>
-    </w:p>
-    <w:p>
-      <w:pPr>
-        <w:rPr>
-          <w:rFonts w:asciiTheme="minorHAnsi" w:hAnsiTheme="minorHAnsi" w:cstheme="minorHAnsi"/>
-          <w:sz w:val="20"/>
-          <w:szCs w:val="20"/>
-          <w:lang w:val="es-CO"/>
-        </w:rPr>
-      </w:pPr>
-      <w:r>
-        <w:rPr>
-          <w:rFonts w:asciiTheme="minorHAnsi" w:hAnsiTheme="minorHAnsi" w:cstheme="minorHAnsi"/>
-          <w:sz w:val="20"/>
-          <w:szCs w:val="20"/>
-          <w:lang w:val="es-CO"/>
-        </w:rPr>
-        <w:t>Correo recibido</w:t>
-      </w:r>
-      <w:r>
-        <w:rPr>
-          <w:rFonts w:asciiTheme="minorHAnsi" w:hAnsiTheme="minorHAnsi" w:cstheme="minorHAnsi"/>
-          <w:sz w:val="20"/>
-          <w:szCs w:val="20"/>
-          <w:lang w:val="es-CO"/>
-        </w:rPr>
-        <w:t xml:space="preserve"> con la clave </w:t>
-      </w:r>
-      <w:r>
-        <w:rPr>
-          <w:rFonts w:asciiTheme="minorHAnsi" w:hAnsiTheme="minorHAnsi" w:cstheme="minorHAnsi"/>
-          <w:sz w:val="20"/>
-          <w:szCs w:val="20"/>
-          <w:lang w:val="es-CO"/>
-        </w:rPr>
-        <w:t>correspondiente</w:t>
-      </w:r>
-    </w:p>
-    <w:p>
-      <w:pPr>
-        <w:rPr>
-          <w:lang w:val="es-CO"/>
-        </w:rPr>
-      </w:pPr>
-    </w:p>
-    <w:p>
-      <w:pPr>
-        <w:rPr>
-          <w:lang w:val="es-CO"/>
-        </w:rPr>
-      </w:pPr>
-      <w:r>
-        <w:rPr>
-          <w:noProof/>
-          <w:lang w:val="es-AR" w:eastAsia="es-AR"/>
-        </w:rPr>
-        <w:drawing>
-          <wp:inline distT="0" distB="0" distL="0" distR="0" wp14:anchorId="08B19665" wp14:editId="64545470">
-            <wp:extent cx="5575120" cy="2389517"/>
-            <wp:effectExtent l="0" t="0" r="6985" b="0"/>
-            <wp:docPr id="9" name="Imagen 9"/>
+          <wp:inline distT="0" distB="0" distL="0" distR="0" wp14:anchorId="371F6778" wp14:editId="4AD13365">
+            <wp:extent cx="5334000" cy="5534025"/>
+            <wp:effectExtent l="0" t="0" r="0" b="9525"/>
+            <wp:docPr id="39" name="Imagen 39"/>
             <wp:cNvGraphicFramePr>
               <a:graphicFrameLocks xmlns:a="http://schemas.openxmlformats.org/drawingml/2006/main" noChangeAspect="1"/>
             </wp:cNvGraphicFramePr>
@@ -7514,7 +7682,7 @@
                   <pic:spPr>
                     <a:xfrm>
                       <a:off x="0" y="0"/>
-                      <a:ext cx="5580049" cy="2391630"/>
+                      <a:ext cx="5334000" cy="5534025"/>
                     </a:xfrm>
                     <a:prstGeom prst="rect">
                       <a:avLst/>
@@ -7530,72 +7698,473 @@
     <w:p>
       <w:pPr>
         <w:rPr>
-          <w:lang w:val="es-CO"/>
-        </w:rPr>
-      </w:pPr>
-    </w:p>
-    <w:p>
-      <w:pPr>
-        <w:rPr>
-          <w:lang w:val="es-CO"/>
+          <w:rStyle w:val="nfasis"/>
+          <w:rFonts w:asciiTheme="minorHAnsi" w:hAnsiTheme="minorHAnsi" w:cstheme="minorBidi"/>
+          <w:sz w:val="20"/>
+          <w:szCs w:val="20"/>
+          <w:lang w:val="es-MX"/>
+        </w:rPr>
+      </w:pPr>
+    </w:p>
+    <w:p>
+      <w:pPr>
+        <w:rPr>
+          <w:rStyle w:val="nfasis"/>
+          <w:rFonts w:asciiTheme="minorHAnsi" w:hAnsiTheme="minorHAnsi" w:cstheme="minorBidi"/>
+          <w:sz w:val="20"/>
+          <w:szCs w:val="20"/>
+          <w:lang w:val="es-MX"/>
         </w:rPr>
       </w:pPr>
     </w:p>
     <w:p>
       <w:pPr>
         <w:spacing w:after="200" w:line="276" w:lineRule="auto"/>
-        <w:rPr>
-          <w:rFonts w:asciiTheme="minorHAnsi" w:hAnsiTheme="minorHAnsi" w:cstheme="minorHAnsi"/>
-          <w:sz w:val="20"/>
-          <w:szCs w:val="20"/>
-          <w:lang w:val="es-CO"/>
-        </w:rPr>
-      </w:pPr>
-      <w:r>
-        <w:rPr>
-          <w:rFonts w:asciiTheme="minorHAnsi" w:hAnsiTheme="minorHAnsi" w:cstheme="minorHAnsi"/>
-          <w:sz w:val="20"/>
-          <w:szCs w:val="20"/>
-          <w:lang w:val="es-CO"/>
-        </w:rPr>
+      </w:pPr>
+      <w:r>
         <w:br w:type="page"/>
       </w:r>
     </w:p>
     <w:p>
       <w:pPr>
         <w:rPr>
-          <w:lang w:val="es-CO"/>
-        </w:rPr>
-      </w:pPr>
-      <w:r>
-        <w:rPr>
-          <w:rFonts w:asciiTheme="minorHAnsi" w:hAnsiTheme="minorHAnsi" w:cstheme="minorHAnsi"/>
-          <w:sz w:val="20"/>
-          <w:szCs w:val="20"/>
-          <w:lang w:val="es-CO"/>
+          <w:rStyle w:val="nfasis"/>
+          <w:rFonts w:asciiTheme="minorHAnsi" w:hAnsiTheme="minorHAnsi" w:cstheme="minorBidi"/>
+          <w:b/>
+          <w:lang w:val="es-MX"/>
+        </w:rPr>
+      </w:pPr>
+      <w:r>
+        <w:rPr>
+          <w:rStyle w:val="nfasis"/>
+          <w:rFonts w:asciiTheme="minorHAnsi" w:hAnsiTheme="minorHAnsi" w:cstheme="minorBidi"/>
+          <w:b/>
+          <w:lang w:val="es-MX"/>
         </w:rPr>
         <w:lastRenderedPageBreak/>
-        <w:t>Debe ingresar  el usuario y el código recibido por correo electrónico</w:t>
-      </w:r>
-    </w:p>
-    <w:p>
-      <w:pPr>
-        <w:rPr>
-          <w:rFonts w:asciiTheme="minorHAnsi" w:hAnsiTheme="minorHAnsi" w:cstheme="minorHAnsi"/>
-          <w:lang w:val="es-CO"/>
-        </w:rPr>
-      </w:pPr>
-      <w:r>
-        <w:rPr>
-          <w:rFonts w:asciiTheme="minorHAnsi" w:hAnsiTheme="minorHAnsi" w:cstheme="minorHAnsi"/>
+        <w:t xml:space="preserve">Método: Modificar </w:t>
+      </w:r>
+      <w:r>
+        <w:rPr>
+          <w:rStyle w:val="nfasis"/>
+          <w:rFonts w:asciiTheme="minorHAnsi" w:hAnsiTheme="minorHAnsi" w:cstheme="minorBidi"/>
+          <w:b/>
+          <w:lang w:val="es-MX"/>
+        </w:rPr>
+        <w:t>actividad</w:t>
+      </w:r>
+    </w:p>
+    <w:p>
+      <w:pPr>
+        <w:rPr>
+          <w:rStyle w:val="nfasis"/>
+          <w:rFonts w:asciiTheme="minorHAnsi" w:hAnsiTheme="minorHAnsi" w:cstheme="minorBidi"/>
+          <w:sz w:val="20"/>
+          <w:szCs w:val="20"/>
+          <w:lang w:val="es-MX"/>
+        </w:rPr>
+      </w:pPr>
+      <w:r>
+        <w:rPr>
+          <w:rStyle w:val="nfasis"/>
+          <w:rFonts w:asciiTheme="minorHAnsi" w:hAnsiTheme="minorHAnsi" w:cstheme="minorBidi"/>
+          <w:sz w:val="20"/>
+          <w:szCs w:val="20"/>
+          <w:lang w:val="es-MX"/>
+        </w:rPr>
+        <w:t xml:space="preserve">URL: </w:t>
+      </w:r>
+      <w:hyperlink r:id="rId29" w:history="1">
+        <w:r>
+          <w:rPr>
+            <w:rStyle w:val="nfasis"/>
+            <w:rFonts w:ascii="Courier New" w:hAnsi="Courier New" w:cs="Courier New"/>
+            <w:i w:val="0"/>
+            <w:sz w:val="20"/>
+            <w:szCs w:val="20"/>
+            <w:lang w:val="es-MX"/>
+          </w:rPr>
+          <w:t>https://rotoplasoperarios.herokuapp.com/api/</w:t>
+        </w:r>
+        <w:proofErr w:type="spellStart"/>
+        <w:r>
+          <w:rPr>
+            <w:rStyle w:val="nfasis"/>
+            <w:rFonts w:ascii="Courier New" w:hAnsi="Courier New" w:cs="Courier New"/>
+            <w:sz w:val="20"/>
+            <w:szCs w:val="20"/>
+            <w:lang w:val="es-MX"/>
+          </w:rPr>
+          <w:t>actividad</w:t>
+        </w:r>
+        <w:proofErr w:type="spellEnd"/>
+      </w:hyperlink>
+    </w:p>
+    <w:p>
+      <w:pPr>
+        <w:rPr>
+          <w:rStyle w:val="nfasis"/>
+          <w:rFonts w:asciiTheme="minorHAnsi" w:hAnsiTheme="minorHAnsi" w:cstheme="minorBidi"/>
+          <w:sz w:val="20"/>
+          <w:szCs w:val="20"/>
+          <w:lang w:val="es-MX"/>
+        </w:rPr>
+      </w:pPr>
+      <w:r>
+        <w:rPr>
+          <w:rStyle w:val="nfasis"/>
+          <w:rFonts w:asciiTheme="minorHAnsi" w:hAnsiTheme="minorHAnsi" w:cstheme="minorBidi"/>
+          <w:sz w:val="20"/>
+          <w:szCs w:val="20"/>
+          <w:lang w:val="es-MX"/>
+        </w:rPr>
+        <w:t>Tipo: PUT</w:t>
+      </w:r>
+    </w:p>
+    <w:p>
+      <w:pPr>
+        <w:rPr>
+          <w:rStyle w:val="nfasis"/>
+          <w:rFonts w:asciiTheme="minorHAnsi" w:hAnsiTheme="minorHAnsi" w:cstheme="minorBidi"/>
+          <w:sz w:val="20"/>
+          <w:szCs w:val="20"/>
+          <w:lang w:val="es-MX"/>
+        </w:rPr>
+      </w:pPr>
+    </w:p>
+    <w:p>
+      <w:pPr>
+        <w:rPr>
+          <w:sz w:val="20"/>
+          <w:szCs w:val="20"/>
+        </w:rPr>
+      </w:pPr>
+      <w:proofErr w:type="spellStart"/>
+      <w:r>
+        <w:rPr>
+          <w:rStyle w:val="nfasis"/>
+          <w:rFonts w:asciiTheme="minorHAnsi" w:hAnsiTheme="minorHAnsi" w:cstheme="minorBidi"/>
+          <w:sz w:val="20"/>
+          <w:szCs w:val="20"/>
+          <w:lang w:val="es-MX"/>
+        </w:rPr>
+        <w:t>Payload</w:t>
+      </w:r>
+      <w:proofErr w:type="spellEnd"/>
+      <w:r>
+        <w:rPr>
+          <w:rStyle w:val="nfasis"/>
+          <w:rFonts w:asciiTheme="minorHAnsi" w:hAnsiTheme="minorHAnsi" w:cstheme="minorBidi"/>
+          <w:sz w:val="20"/>
+          <w:szCs w:val="20"/>
+          <w:lang w:val="es-MX"/>
+        </w:rPr>
+        <w:t xml:space="preserve"> de ejemplo:</w:t>
+      </w:r>
+      <w:r>
+        <w:rPr>
+          <w:sz w:val="20"/>
+          <w:szCs w:val="20"/>
+        </w:rPr>
+        <w:t xml:space="preserve"> </w:t>
+      </w:r>
+    </w:p>
+    <w:p>
+      <w:pPr>
+        <w:ind w:firstLine="720"/>
+        <w:rPr>
+          <w:rFonts w:ascii="Courier New" w:hAnsi="Courier New" w:cs="Courier New"/>
+          <w:sz w:val="20"/>
+          <w:szCs w:val="20"/>
+        </w:rPr>
+      </w:pPr>
+    </w:p>
+    <w:p>
+      <w:pPr>
+        <w:ind w:firstLine="720"/>
+        <w:rPr>
+          <w:rFonts w:ascii="Courier New" w:hAnsi="Courier New" w:cs="Courier New"/>
+          <w:sz w:val="20"/>
+          <w:szCs w:val="20"/>
+        </w:rPr>
+      </w:pPr>
+      <w:r>
+        <w:rPr>
+          <w:rFonts w:ascii="Courier New" w:hAnsi="Courier New" w:cs="Courier New"/>
+          <w:sz w:val="20"/>
+          <w:szCs w:val="20"/>
+        </w:rPr>
+        <w:t>{</w:t>
+      </w:r>
+    </w:p>
+    <w:p>
+      <w:pPr>
+        <w:ind w:firstLine="720"/>
+        <w:rPr>
+          <w:rFonts w:ascii="Courier New" w:hAnsi="Courier New" w:cs="Courier New"/>
+          <w:sz w:val="20"/>
+          <w:szCs w:val="20"/>
+        </w:rPr>
+      </w:pPr>
+      <w:r>
+        <w:rPr>
+          <w:rFonts w:ascii="Courier New" w:hAnsi="Courier New" w:cs="Courier New"/>
+          <w:sz w:val="20"/>
+          <w:szCs w:val="20"/>
+        </w:rPr>
+        <w:tab/>
+        <w:t>"</w:t>
+      </w:r>
+      <w:proofErr w:type="spellStart"/>
+      <w:r>
+        <w:rPr>
+          <w:rFonts w:ascii="Courier New" w:hAnsi="Courier New" w:cs="Courier New"/>
+          <w:sz w:val="20"/>
+          <w:szCs w:val="20"/>
+        </w:rPr>
+        <w:t>trabajoreal</w:t>
+      </w:r>
+      <w:proofErr w:type="spellEnd"/>
+      <w:r>
+        <w:rPr>
+          <w:rFonts w:ascii="Courier New" w:hAnsi="Courier New" w:cs="Courier New"/>
+          <w:sz w:val="20"/>
+          <w:szCs w:val="20"/>
+        </w:rPr>
+        <w:t xml:space="preserve">__c": </w:t>
+      </w:r>
+      <w:r>
+        <w:rPr>
+          <w:rFonts w:ascii="Courier New" w:hAnsi="Courier New" w:cs="Courier New"/>
+          <w:sz w:val="20"/>
+          <w:szCs w:val="20"/>
+        </w:rPr>
+        <w:t>1.50</w:t>
+      </w:r>
+      <w:r>
+        <w:rPr>
+          <w:rFonts w:ascii="Courier New" w:hAnsi="Courier New" w:cs="Courier New"/>
+          <w:sz w:val="20"/>
+          <w:szCs w:val="20"/>
+        </w:rPr>
+        <w:t>,</w:t>
+      </w:r>
+    </w:p>
+    <w:p>
+      <w:pPr>
+        <w:ind w:firstLine="720"/>
+        <w:rPr>
+          <w:rFonts w:ascii="Courier New" w:hAnsi="Courier New" w:cs="Courier New"/>
+          <w:sz w:val="20"/>
+          <w:szCs w:val="20"/>
+        </w:rPr>
+      </w:pPr>
+      <w:r>
+        <w:rPr>
+          <w:rFonts w:ascii="Courier New" w:hAnsi="Courier New" w:cs="Courier New"/>
+          <w:sz w:val="20"/>
+          <w:szCs w:val="20"/>
+        </w:rPr>
+        <w:tab/>
+        <w:t>"</w:t>
+      </w:r>
+      <w:proofErr w:type="spellStart"/>
+      <w:r>
+        <w:rPr>
+          <w:rFonts w:ascii="Courier New" w:hAnsi="Courier New" w:cs="Courier New"/>
+          <w:sz w:val="20"/>
+          <w:szCs w:val="20"/>
+        </w:rPr>
+        <w:t>estatus</w:t>
+      </w:r>
+      <w:proofErr w:type="spellEnd"/>
+      <w:r>
+        <w:rPr>
+          <w:rFonts w:ascii="Courier New" w:hAnsi="Courier New" w:cs="Courier New"/>
+          <w:sz w:val="20"/>
+          <w:szCs w:val="20"/>
+        </w:rPr>
+        <w:t>__c": "</w:t>
+      </w:r>
+      <w:proofErr w:type="spellStart"/>
+      <w:r>
+        <w:rPr>
+          <w:rFonts w:ascii="Courier New" w:hAnsi="Courier New" w:cs="Courier New"/>
+          <w:sz w:val="20"/>
+          <w:szCs w:val="20"/>
+        </w:rPr>
+        <w:t>Cerrada</w:t>
+      </w:r>
+      <w:proofErr w:type="spellEnd"/>
+      <w:r>
+        <w:rPr>
+          <w:rFonts w:ascii="Courier New" w:hAnsi="Courier New" w:cs="Courier New"/>
+          <w:sz w:val="20"/>
+          <w:szCs w:val="20"/>
+        </w:rPr>
+        <w:t>",</w:t>
+      </w:r>
+    </w:p>
+    <w:p>
+      <w:pPr>
+        <w:ind w:firstLine="720"/>
+        <w:rPr>
+          <w:rFonts w:ascii="Courier New" w:hAnsi="Courier New" w:cs="Courier New"/>
+          <w:sz w:val="20"/>
+          <w:szCs w:val="20"/>
+        </w:rPr>
+      </w:pPr>
+      <w:r>
+        <w:rPr>
+          <w:rFonts w:ascii="Courier New" w:hAnsi="Courier New" w:cs="Courier New"/>
+          <w:sz w:val="20"/>
+          <w:szCs w:val="20"/>
+        </w:rPr>
+        <w:tab/>
+        <w:t>"</w:t>
+      </w:r>
+      <w:proofErr w:type="spellStart"/>
+      <w:proofErr w:type="gramStart"/>
+      <w:r>
+        <w:rPr>
+          <w:rFonts w:ascii="Courier New" w:hAnsi="Courier New" w:cs="Courier New"/>
+          <w:sz w:val="20"/>
+          <w:szCs w:val="20"/>
+        </w:rPr>
+        <w:t>sfid</w:t>
+      </w:r>
+      <w:proofErr w:type="spellEnd"/>
+      <w:proofErr w:type="gramEnd"/>
+      <w:r>
+        <w:rPr>
+          <w:rFonts w:ascii="Courier New" w:hAnsi="Courier New" w:cs="Courier New"/>
+          <w:sz w:val="20"/>
+          <w:szCs w:val="20"/>
+        </w:rPr>
+        <w:t>": "a0e1g000000ChWsAAK"</w:t>
+      </w:r>
+    </w:p>
+    <w:p>
+      <w:pPr>
+        <w:ind w:firstLine="720"/>
+        <w:rPr>
+          <w:rStyle w:val="nfasis"/>
+          <w:rFonts w:asciiTheme="minorHAnsi" w:hAnsiTheme="minorHAnsi" w:cstheme="minorBidi"/>
+          <w:sz w:val="20"/>
+          <w:szCs w:val="20"/>
+          <w:lang w:val="es-MX"/>
+        </w:rPr>
+      </w:pPr>
+      <w:proofErr w:type="gramStart"/>
+      <w:r>
+        <w:rPr>
+          <w:rFonts w:ascii="Courier New" w:hAnsi="Courier New" w:cs="Courier New"/>
+          <w:sz w:val="20"/>
+          <w:szCs w:val="20"/>
+        </w:rPr>
+        <w:t>}</w:t>
+      </w:r>
+      <w:proofErr w:type="gramEnd"/>
+      <w:r>
+        <w:rPr>
+          <w:rFonts w:ascii="Courier New" w:hAnsi="Courier New" w:cs="Courier New"/>
+          <w:sz w:val="20"/>
+          <w:szCs w:val="20"/>
+        </w:rPr>
+        <w:br/>
+      </w:r>
+      <w:r>
+        <w:rPr>
+          <w:rFonts w:ascii="Courier New" w:hAnsi="Courier New" w:cs="Courier New"/>
+          <w:sz w:val="20"/>
+          <w:szCs w:val="20"/>
+        </w:rPr>
+        <w:br/>
+      </w:r>
+      <w:r>
+        <w:rPr>
+          <w:rStyle w:val="nfasis"/>
+          <w:rFonts w:asciiTheme="minorHAnsi" w:hAnsiTheme="minorHAnsi" w:cstheme="minorBidi"/>
+          <w:sz w:val="20"/>
+          <w:szCs w:val="20"/>
+          <w:lang w:val="es-MX"/>
+        </w:rPr>
+        <w:t xml:space="preserve">Comentarios: Modifica el estado y el </w:t>
+      </w:r>
+      <w:r>
+        <w:rPr>
+          <w:rStyle w:val="nfasis"/>
+          <w:rFonts w:asciiTheme="minorHAnsi" w:hAnsiTheme="minorHAnsi" w:cstheme="minorBidi"/>
+          <w:sz w:val="20"/>
+          <w:szCs w:val="20"/>
+          <w:lang w:val="es-MX"/>
+        </w:rPr>
+        <w:t xml:space="preserve">trabajo real </w:t>
+      </w:r>
+      <w:r>
+        <w:rPr>
+          <w:rStyle w:val="nfasis"/>
+          <w:rFonts w:asciiTheme="minorHAnsi" w:hAnsiTheme="minorHAnsi" w:cstheme="minorBidi"/>
+          <w:sz w:val="20"/>
+          <w:szCs w:val="20"/>
+          <w:lang w:val="es-MX"/>
+        </w:rPr>
+        <w:t xml:space="preserve">de la </w:t>
+      </w:r>
+      <w:r>
+        <w:rPr>
+          <w:rStyle w:val="nfasis"/>
+          <w:rFonts w:asciiTheme="minorHAnsi" w:hAnsiTheme="minorHAnsi" w:cstheme="minorBidi"/>
+          <w:sz w:val="20"/>
+          <w:szCs w:val="20"/>
+          <w:lang w:val="es-MX"/>
+        </w:rPr>
+        <w:t>actividad</w:t>
+      </w:r>
+    </w:p>
+    <w:p>
+      <w:pPr>
+        <w:rPr>
+          <w:rStyle w:val="nfasis"/>
+          <w:rFonts w:asciiTheme="minorHAnsi" w:hAnsiTheme="minorHAnsi" w:cstheme="minorBidi"/>
+          <w:sz w:val="20"/>
+          <w:szCs w:val="20"/>
+          <w:lang w:val="es-MX"/>
+        </w:rPr>
+      </w:pPr>
+      <w:r>
+        <w:rPr>
+          <w:rStyle w:val="nfasis"/>
+          <w:rFonts w:asciiTheme="minorHAnsi" w:hAnsiTheme="minorHAnsi" w:cstheme="minorBidi"/>
+          <w:sz w:val="20"/>
+          <w:szCs w:val="20"/>
+          <w:lang w:val="es-MX"/>
+        </w:rPr>
+        <w:t>Resultado de ejecución:</w:t>
+      </w:r>
+    </w:p>
+    <w:p>
+      <w:pPr>
+        <w:rPr>
+          <w:rStyle w:val="nfasis"/>
+          <w:rFonts w:asciiTheme="minorHAnsi" w:hAnsiTheme="minorHAnsi" w:cstheme="minorBidi"/>
+          <w:sz w:val="20"/>
+          <w:szCs w:val="20"/>
+          <w:lang w:val="es-MX"/>
+        </w:rPr>
+      </w:pPr>
+    </w:p>
+    <w:p>
+      <w:r>
+        <w:rPr>
           <w:noProof/>
           <w:lang w:val="es-AR" w:eastAsia="es-AR"/>
         </w:rPr>
         <w:drawing>
-          <wp:inline distT="0" distB="0" distL="0" distR="0" wp14:anchorId="1F506B0C" wp14:editId="5C26F1D4">
-            <wp:extent cx="2026800" cy="3600000"/>
-            <wp:effectExtent l="0" t="0" r="0" b="635"/>
-            <wp:docPr id="13" name="0 Imagen"/>
+          <wp:inline distT="0" distB="0" distL="0" distR="0" wp14:anchorId="69480A38" wp14:editId="0BBD0041">
+            <wp:extent cx="5612130" cy="4827270"/>
+            <wp:effectExtent l="0" t="0" r="7620" b="0"/>
+            <wp:docPr id="40" name="Imagen 40"/>
             <wp:cNvGraphicFramePr>
               <a:graphicFrameLocks xmlns:a="http://schemas.openxmlformats.org/drawingml/2006/main" noChangeAspect="1"/>
             </wp:cNvGraphicFramePr>
@@ -7603,17 +8172,11 @@
               <a:graphicData uri="http://schemas.openxmlformats.org/drawingml/2006/picture">
                 <pic:pic xmlns:pic="http://schemas.openxmlformats.org/drawingml/2006/picture">
                   <pic:nvPicPr>
-                    <pic:cNvPr id="0" name="Screenshot_20180529-175133.png"/>
+                    <pic:cNvPr id="0" name=""/>
                     <pic:cNvPicPr/>
                   </pic:nvPicPr>
                   <pic:blipFill>
-                    <a:blip r:embed="rId29" cstate="print">
-                      <a:extLst>
-                        <a:ext uri="{28A0092B-C50C-407E-A947-70E740481C1C}">
-                          <a14:useLocalDpi xmlns:a14="http://schemas.microsoft.com/office/drawing/2010/main" val="0"/>
-                        </a:ext>
-                      </a:extLst>
-                    </a:blip>
+                    <a:blip r:embed="rId30"/>
                     <a:stretch>
                       <a:fillRect/>
                     </a:stretch>
@@ -7621,7 +8184,7 @@
                   <pic:spPr>
                     <a:xfrm>
                       <a:off x="0" y="0"/>
-                      <a:ext cx="2026800" cy="3600000"/>
+                      <a:ext cx="5612130" cy="4827270"/>
                     </a:xfrm>
                     <a:prstGeom prst="rect">
                       <a:avLst/>
@@ -7633,52 +8196,146 @@
           </wp:inline>
         </w:drawing>
       </w:r>
-    </w:p>
-    <w:p>
-      <w:pPr>
+      <w:bookmarkStart w:id="8" w:name="_GoBack"/>
+      <w:bookmarkEnd w:id="8"/>
+    </w:p>
+    <w:p/>
+    <w:p>
+      <w:pPr>
+        <w:pStyle w:val="Ttulo2"/>
+        <w:rPr>
+          <w:iCs/>
+        </w:rPr>
+      </w:pPr>
+      <w:bookmarkStart w:id="9" w:name="_Toc515380588"/>
+      <w:r>
+        <w:rPr>
+          <w:iCs/>
+        </w:rPr>
+        <w:t xml:space="preserve">Pruebas unitarias </w:t>
+      </w:r>
+      <w:r>
+        <w:rPr>
+          <w:iCs/>
+        </w:rPr>
+        <w:t>aplicación</w:t>
+      </w:r>
+      <w:r>
+        <w:rPr>
+          <w:iCs/>
+        </w:rPr>
+        <w:t xml:space="preserve"> </w:t>
+      </w:r>
+      <w:r>
+        <w:rPr>
+          <w:iCs/>
+        </w:rPr>
+        <w:t xml:space="preserve">Mobile </w:t>
+      </w:r>
+      <w:r>
+        <w:rPr>
+          <w:iCs/>
+        </w:rPr>
+        <w:t>Android</w:t>
+      </w:r>
+      <w:bookmarkEnd w:id="9"/>
+    </w:p>
+    <w:p>
+      <w:pPr>
+        <w:rPr>
+          <w:lang w:val="es-CO"/>
+        </w:rPr>
+      </w:pPr>
+    </w:p>
+    <w:p>
+      <w:pPr>
+        <w:rPr>
+          <w:rFonts w:asciiTheme="minorHAnsi" w:hAnsiTheme="minorHAnsi" w:cstheme="minorHAnsi"/>
+          <w:sz w:val="22"/>
+          <w:szCs w:val="22"/>
+          <w:lang w:val="es-CO"/>
+        </w:rPr>
+      </w:pPr>
+      <w:r>
+        <w:rPr>
+          <w:rFonts w:asciiTheme="minorHAnsi" w:hAnsiTheme="minorHAnsi" w:cstheme="minorHAnsi"/>
+          <w:sz w:val="22"/>
+          <w:szCs w:val="22"/>
+          <w:lang w:val="es-CO"/>
+        </w:rPr>
+        <w:lastRenderedPageBreak/>
+        <w:t>A continuación, se deja evidencia de las  capturas de pantalla de la aplicación Mobile consumiendo los datos expuestos por Heroku REST</w:t>
+      </w:r>
+    </w:p>
+    <w:p>
+      <w:pPr>
+        <w:rPr>
+          <w:lang w:val="es-CO"/>
+        </w:rPr>
+      </w:pPr>
+    </w:p>
+    <w:p>
+      <w:pPr>
+        <w:rPr>
+          <w:lang w:val="es-CO"/>
+        </w:rPr>
+      </w:pPr>
+    </w:p>
+    <w:p>
+      <w:pPr>
+        <w:spacing w:after="200" w:line="276" w:lineRule="auto"/>
         <w:rPr>
           <w:rFonts w:asciiTheme="minorHAnsi" w:hAnsiTheme="minorHAnsi" w:cstheme="minorHAnsi"/>
           <w:lang w:val="es-CO"/>
         </w:rPr>
       </w:pPr>
-    </w:p>
-    <w:p>
-      <w:pPr>
-        <w:rPr>
-          <w:rFonts w:asciiTheme="minorHAnsi" w:hAnsiTheme="minorHAnsi" w:cstheme="minorHAnsi"/>
-          <w:sz w:val="20"/>
-          <w:szCs w:val="20"/>
-          <w:lang w:val="es-CO"/>
-        </w:rPr>
-      </w:pPr>
-      <w:r>
-        <w:rPr>
-          <w:rFonts w:asciiTheme="minorHAnsi" w:hAnsiTheme="minorHAnsi" w:cstheme="minorHAnsi"/>
-          <w:sz w:val="20"/>
-          <w:szCs w:val="20"/>
-          <w:lang w:val="es-CO"/>
-        </w:rPr>
-        <w:t>Escribir la nueva contraseña</w:t>
-      </w:r>
-    </w:p>
-    <w:p>
-      <w:pPr>
+      <w:r>
         <w:rPr>
           <w:rFonts w:asciiTheme="minorHAnsi" w:hAnsiTheme="minorHAnsi" w:cstheme="minorHAnsi"/>
           <w:lang w:val="es-CO"/>
         </w:rPr>
-      </w:pPr>
-      <w:r>
+        <w:br w:type="page"/>
+      </w:r>
+    </w:p>
+    <w:p>
+      <w:pPr>
         <w:rPr>
           <w:rFonts w:asciiTheme="minorHAnsi" w:hAnsiTheme="minorHAnsi" w:cstheme="minorHAnsi"/>
+          <w:lang w:val="es-CO"/>
+        </w:rPr>
+      </w:pPr>
+      <w:r>
+        <w:rPr>
+          <w:rFonts w:asciiTheme="minorHAnsi" w:hAnsiTheme="minorHAnsi" w:cstheme="minorHAnsi"/>
+          <w:lang w:val="es-CO"/>
+        </w:rPr>
+        <w:lastRenderedPageBreak/>
+        <w:t>Inicio de sesión:</w:t>
+      </w:r>
+    </w:p>
+    <w:p>
+      <w:pPr>
+        <w:rPr>
+          <w:lang w:val="es-CO"/>
+        </w:rPr>
+      </w:pPr>
+    </w:p>
+    <w:p>
+      <w:pPr>
+        <w:rPr>
+          <w:lang w:val="es-CO"/>
+        </w:rPr>
+      </w:pPr>
+      <w:r>
+        <w:rPr>
           <w:noProof/>
           <w:lang w:val="es-AR" w:eastAsia="es-AR"/>
         </w:rPr>
         <w:drawing>
-          <wp:inline distT="0" distB="0" distL="0" distR="0" wp14:anchorId="7A4C7809" wp14:editId="5D18494D">
-            <wp:extent cx="2023200" cy="3600000"/>
+          <wp:inline distT="0" distB="0" distL="0" distR="0" wp14:anchorId="5F04ABDF" wp14:editId="03914E92">
+            <wp:extent cx="2026800" cy="3600000"/>
             <wp:effectExtent l="0" t="0" r="0" b="635"/>
-            <wp:docPr id="14" name="0 Imagen"/>
+            <wp:docPr id="20" name="0 Imagen"/>
             <wp:cNvGraphicFramePr>
               <a:graphicFrameLocks xmlns:a="http://schemas.openxmlformats.org/drawingml/2006/main" noChangeAspect="1"/>
             </wp:cNvGraphicFramePr>
@@ -7686,64 +8343,7 @@
               <a:graphicData uri="http://schemas.openxmlformats.org/drawingml/2006/picture">
                 <pic:pic xmlns:pic="http://schemas.openxmlformats.org/drawingml/2006/picture">
                   <pic:nvPicPr>
-                    <pic:cNvPr id="0" name="Screenshot_20180529-175148.png"/>
-                    <pic:cNvPicPr/>
-                  </pic:nvPicPr>
-                  <pic:blipFill>
-                    <a:blip r:embed="rId30" cstate="print">
-                      <a:extLst>
-                        <a:ext uri="{28A0092B-C50C-407E-A947-70E740481C1C}">
-                          <a14:useLocalDpi xmlns:a14="http://schemas.microsoft.com/office/drawing/2010/main" val="0"/>
-                        </a:ext>
-                      </a:extLst>
-                    </a:blip>
-                    <a:stretch>
-                      <a:fillRect/>
-                    </a:stretch>
-                  </pic:blipFill>
-                  <pic:spPr>
-                    <a:xfrm>
-                      <a:off x="0" y="0"/>
-                      <a:ext cx="2023200" cy="3600000"/>
-                    </a:xfrm>
-                    <a:prstGeom prst="rect">
-                      <a:avLst/>
-                    </a:prstGeom>
-                  </pic:spPr>
-                </pic:pic>
-              </a:graphicData>
-            </a:graphic>
-          </wp:inline>
-        </w:drawing>
-      </w:r>
-    </w:p>
-    <w:p>
-      <w:pPr>
-        <w:rPr>
-          <w:rFonts w:asciiTheme="minorHAnsi" w:hAnsiTheme="minorHAnsi" w:cstheme="minorHAnsi"/>
-          <w:lang w:val="es-CO"/>
-        </w:rPr>
-      </w:pPr>
-      <w:r>
-        <w:rPr>
-          <w:rFonts w:asciiTheme="minorHAnsi" w:hAnsiTheme="minorHAnsi" w:cstheme="minorHAnsi"/>
-          <w:noProof/>
-          <w:lang w:val="es-AR" w:eastAsia="es-AR"/>
-        </w:rPr>
-        <w:lastRenderedPageBreak/>
-        <w:drawing>
-          <wp:inline distT="0" distB="0" distL="0" distR="0" wp14:anchorId="697E4D47" wp14:editId="1F24C63F">
-            <wp:extent cx="2026800" cy="3600000"/>
-            <wp:effectExtent l="0" t="0" r="0" b="635"/>
-            <wp:docPr id="15" name="0 Imagen"/>
-            <wp:cNvGraphicFramePr>
-              <a:graphicFrameLocks xmlns:a="http://schemas.openxmlformats.org/drawingml/2006/main" noChangeAspect="1"/>
-            </wp:cNvGraphicFramePr>
-            <a:graphic xmlns:a="http://schemas.openxmlformats.org/drawingml/2006/main">
-              <a:graphicData uri="http://schemas.openxmlformats.org/drawingml/2006/picture">
-                <pic:pic xmlns:pic="http://schemas.openxmlformats.org/drawingml/2006/picture">
-                  <pic:nvPicPr>
-                    <pic:cNvPr id="0" name="Screenshot_20180529-175153.png"/>
+                    <pic:cNvPr id="0" name="Rotoplas 01.png"/>
                     <pic:cNvPicPr/>
                   </pic:nvPicPr>
                   <pic:blipFill>
@@ -7777,6 +8377,13 @@
     <w:p>
       <w:pPr>
         <w:rPr>
+          <w:lang w:val="es-CO"/>
+        </w:rPr>
+      </w:pPr>
+    </w:p>
+    <w:p>
+      <w:pPr>
+        <w:rPr>
           <w:rFonts w:asciiTheme="minorHAnsi" w:hAnsiTheme="minorHAnsi" w:cstheme="minorHAnsi"/>
           <w:lang w:val="es-CO"/>
         </w:rPr>
@@ -7789,51 +8396,92 @@
           <w:lang w:val="es-CO"/>
         </w:rPr>
       </w:pPr>
-      <w:r>
+    </w:p>
+    <w:p>
+      <w:pPr>
+        <w:spacing w:after="200" w:line="276" w:lineRule="auto"/>
         <w:rPr>
           <w:rFonts w:asciiTheme="minorHAnsi" w:hAnsiTheme="minorHAnsi" w:cstheme="minorHAnsi"/>
           <w:lang w:val="es-CO"/>
         </w:rPr>
-        <w:t xml:space="preserve">Pantalla principal con el </w:t>
-      </w:r>
+      </w:pPr>
       <w:r>
         <w:rPr>
           <w:rFonts w:asciiTheme="minorHAnsi" w:hAnsiTheme="minorHAnsi" w:cstheme="minorHAnsi"/>
           <w:lang w:val="es-CO"/>
         </w:rPr>
-        <w:t>Calendario de citas de Servicio</w:t>
-      </w:r>
-      <w:r>
+        <w:br w:type="page"/>
+      </w:r>
+    </w:p>
+    <w:p>
+      <w:pPr>
         <w:rPr>
           <w:rFonts w:asciiTheme="minorHAnsi" w:hAnsiTheme="minorHAnsi" w:cstheme="minorHAnsi"/>
           <w:lang w:val="es-CO"/>
         </w:rPr>
-        <w:t xml:space="preserve"> para el técnico.</w:t>
-      </w:r>
-    </w:p>
-    <w:p>
-      <w:pPr>
-        <w:rPr>
+      </w:pPr>
+      <w:r>
+        <w:rPr>
+          <w:rFonts w:asciiTheme="minorHAnsi" w:hAnsiTheme="minorHAnsi" w:cstheme="minorHAnsi"/>
           <w:lang w:val="es-CO"/>
         </w:rPr>
-      </w:pPr>
-    </w:p>
-    <w:p>
-      <w:pPr>
-        <w:rPr>
+        <w:lastRenderedPageBreak/>
+        <w:t>Olvidé mi contraseña:</w:t>
+      </w:r>
+    </w:p>
+    <w:p>
+      <w:pPr>
+        <w:rPr>
+          <w:rFonts w:asciiTheme="minorHAnsi" w:hAnsiTheme="minorHAnsi" w:cstheme="minorHAnsi"/>
           <w:lang w:val="es-CO"/>
         </w:rPr>
       </w:pPr>
-      <w:r>
-        <w:rPr>
+    </w:p>
+    <w:p>
+      <w:pPr>
+        <w:rPr>
+          <w:rFonts w:asciiTheme="minorHAnsi" w:hAnsiTheme="minorHAnsi" w:cstheme="minorHAnsi"/>
+          <w:sz w:val="20"/>
+          <w:szCs w:val="20"/>
+          <w:lang w:val="es-CO"/>
+        </w:rPr>
+      </w:pPr>
+      <w:r>
+        <w:rPr>
+          <w:rFonts w:asciiTheme="minorHAnsi" w:hAnsiTheme="minorHAnsi" w:cstheme="minorHAnsi"/>
+          <w:sz w:val="20"/>
+          <w:szCs w:val="20"/>
+          <w:lang w:val="es-CO"/>
+        </w:rPr>
+        <w:t>Debe ingresar el usuario en el área de No tengo código de  seguridad.</w:t>
+      </w:r>
+    </w:p>
+    <w:p>
+      <w:pPr>
+        <w:rPr>
+          <w:rFonts w:asciiTheme="minorHAnsi" w:hAnsiTheme="minorHAnsi" w:cstheme="minorHAnsi"/>
+          <w:lang w:val="es-CO"/>
+        </w:rPr>
+      </w:pPr>
+    </w:p>
+    <w:p>
+      <w:pPr>
+        <w:rPr>
+          <w:rFonts w:asciiTheme="minorHAnsi" w:hAnsiTheme="minorHAnsi" w:cstheme="minorHAnsi"/>
+          <w:lang w:val="es-CO"/>
+        </w:rPr>
+      </w:pPr>
+      <w:r>
+        <w:rPr>
+          <w:rFonts w:asciiTheme="minorHAnsi" w:hAnsiTheme="minorHAnsi" w:cstheme="minorHAnsi"/>
           <w:noProof/>
           <w:lang w:val="es-AR" w:eastAsia="es-AR"/>
         </w:rPr>
         <w:drawing>
-          <wp:inline distT="0" distB="0" distL="0" distR="0" wp14:anchorId="738739E3" wp14:editId="2CFB9FBF">
+          <wp:inline distT="0" distB="0" distL="0" distR="0" wp14:anchorId="28EFF3D7" wp14:editId="0FAD39DB">
             <wp:extent cx="2026800" cy="3600000"/>
             <wp:effectExtent l="0" t="0" r="0" b="635"/>
-            <wp:docPr id="21" name="0 Imagen"/>
+            <wp:docPr id="10" name="0 Imagen"/>
             <wp:cNvGraphicFramePr>
               <a:graphicFrameLocks xmlns:a="http://schemas.openxmlformats.org/drawingml/2006/main" noChangeAspect="1"/>
             </wp:cNvGraphicFramePr>
@@ -7841,7 +8489,7 @@
               <a:graphicData uri="http://schemas.openxmlformats.org/drawingml/2006/picture">
                 <pic:pic xmlns:pic="http://schemas.openxmlformats.org/drawingml/2006/picture">
                   <pic:nvPicPr>
-                    <pic:cNvPr id="0" name="Rotoplas 03.png"/>
+                    <pic:cNvPr id="0" name="Screenshot_20180529-175032.png"/>
                     <pic:cNvPicPr/>
                   </pic:nvPicPr>
                   <pic:blipFill>
@@ -7881,6 +8529,512 @@
     </w:p>
     <w:p>
       <w:pPr>
+        <w:rPr>
+          <w:lang w:val="es-CO"/>
+        </w:rPr>
+      </w:pPr>
+      <w:r>
+        <w:rPr>
+          <w:noProof/>
+          <w:lang w:val="es-AR" w:eastAsia="es-AR"/>
+        </w:rPr>
+        <w:lastRenderedPageBreak/>
+        <w:drawing>
+          <wp:inline distT="0" distB="0" distL="0" distR="0" wp14:anchorId="496D5398" wp14:editId="07C0EF69">
+            <wp:extent cx="2026800" cy="3600000"/>
+            <wp:effectExtent l="0" t="0" r="0" b="635"/>
+            <wp:docPr id="11" name="0 Imagen"/>
+            <wp:cNvGraphicFramePr>
+              <a:graphicFrameLocks xmlns:a="http://schemas.openxmlformats.org/drawingml/2006/main" noChangeAspect="1"/>
+            </wp:cNvGraphicFramePr>
+            <a:graphic xmlns:a="http://schemas.openxmlformats.org/drawingml/2006/main">
+              <a:graphicData uri="http://schemas.openxmlformats.org/drawingml/2006/picture">
+                <pic:pic xmlns:pic="http://schemas.openxmlformats.org/drawingml/2006/picture">
+                  <pic:nvPicPr>
+                    <pic:cNvPr id="0" name="Screenshot_20180529-175055.png"/>
+                    <pic:cNvPicPr/>
+                  </pic:nvPicPr>
+                  <pic:blipFill>
+                    <a:blip r:embed="rId33" cstate="print">
+                      <a:extLst>
+                        <a:ext uri="{28A0092B-C50C-407E-A947-70E740481C1C}">
+                          <a14:useLocalDpi xmlns:a14="http://schemas.microsoft.com/office/drawing/2010/main" val="0"/>
+                        </a:ext>
+                      </a:extLst>
+                    </a:blip>
+                    <a:stretch>
+                      <a:fillRect/>
+                    </a:stretch>
+                  </pic:blipFill>
+                  <pic:spPr>
+                    <a:xfrm>
+                      <a:off x="0" y="0"/>
+                      <a:ext cx="2026800" cy="3600000"/>
+                    </a:xfrm>
+                    <a:prstGeom prst="rect">
+                      <a:avLst/>
+                    </a:prstGeom>
+                  </pic:spPr>
+                </pic:pic>
+              </a:graphicData>
+            </a:graphic>
+          </wp:inline>
+        </w:drawing>
+      </w:r>
+    </w:p>
+    <w:p>
+      <w:pPr>
+        <w:rPr>
+          <w:lang w:val="es-CO"/>
+        </w:rPr>
+      </w:pPr>
+    </w:p>
+    <w:p>
+      <w:pPr>
+        <w:rPr>
+          <w:rFonts w:asciiTheme="minorHAnsi" w:hAnsiTheme="minorHAnsi" w:cstheme="minorHAnsi"/>
+          <w:sz w:val="20"/>
+          <w:szCs w:val="20"/>
+          <w:lang w:val="es-CO"/>
+        </w:rPr>
+      </w:pPr>
+      <w:r>
+        <w:rPr>
+          <w:rFonts w:asciiTheme="minorHAnsi" w:hAnsiTheme="minorHAnsi" w:cstheme="minorHAnsi"/>
+          <w:sz w:val="20"/>
+          <w:szCs w:val="20"/>
+          <w:lang w:val="es-CO"/>
+        </w:rPr>
+        <w:t>Correo recibido</w:t>
+      </w:r>
+      <w:r>
+        <w:rPr>
+          <w:rFonts w:asciiTheme="minorHAnsi" w:hAnsiTheme="minorHAnsi" w:cstheme="minorHAnsi"/>
+          <w:sz w:val="20"/>
+          <w:szCs w:val="20"/>
+          <w:lang w:val="es-CO"/>
+        </w:rPr>
+        <w:t xml:space="preserve"> con la clave </w:t>
+      </w:r>
+      <w:r>
+        <w:rPr>
+          <w:rFonts w:asciiTheme="minorHAnsi" w:hAnsiTheme="minorHAnsi" w:cstheme="minorHAnsi"/>
+          <w:sz w:val="20"/>
+          <w:szCs w:val="20"/>
+          <w:lang w:val="es-CO"/>
+        </w:rPr>
+        <w:t>correspondiente</w:t>
+      </w:r>
+    </w:p>
+    <w:p>
+      <w:pPr>
+        <w:rPr>
+          <w:lang w:val="es-CO"/>
+        </w:rPr>
+      </w:pPr>
+    </w:p>
+    <w:p>
+      <w:pPr>
+        <w:rPr>
+          <w:lang w:val="es-CO"/>
+        </w:rPr>
+      </w:pPr>
+      <w:r>
+        <w:rPr>
+          <w:noProof/>
+          <w:lang w:val="es-AR" w:eastAsia="es-AR"/>
+        </w:rPr>
+        <w:drawing>
+          <wp:inline distT="0" distB="0" distL="0" distR="0" wp14:anchorId="08B19665" wp14:editId="64545470">
+            <wp:extent cx="5575120" cy="2389517"/>
+            <wp:effectExtent l="0" t="0" r="6985" b="0"/>
+            <wp:docPr id="9" name="Imagen 9"/>
+            <wp:cNvGraphicFramePr>
+              <a:graphicFrameLocks xmlns:a="http://schemas.openxmlformats.org/drawingml/2006/main" noChangeAspect="1"/>
+            </wp:cNvGraphicFramePr>
+            <a:graphic xmlns:a="http://schemas.openxmlformats.org/drawingml/2006/main">
+              <a:graphicData uri="http://schemas.openxmlformats.org/drawingml/2006/picture">
+                <pic:pic xmlns:pic="http://schemas.openxmlformats.org/drawingml/2006/picture">
+                  <pic:nvPicPr>
+                    <pic:cNvPr id="0" name=""/>
+                    <pic:cNvPicPr/>
+                  </pic:nvPicPr>
+                  <pic:blipFill>
+                    <a:blip r:embed="rId34"/>
+                    <a:stretch>
+                      <a:fillRect/>
+                    </a:stretch>
+                  </pic:blipFill>
+                  <pic:spPr>
+                    <a:xfrm>
+                      <a:off x="0" y="0"/>
+                      <a:ext cx="5580049" cy="2391630"/>
+                    </a:xfrm>
+                    <a:prstGeom prst="rect">
+                      <a:avLst/>
+                    </a:prstGeom>
+                  </pic:spPr>
+                </pic:pic>
+              </a:graphicData>
+            </a:graphic>
+          </wp:inline>
+        </w:drawing>
+      </w:r>
+    </w:p>
+    <w:p>
+      <w:pPr>
+        <w:rPr>
+          <w:lang w:val="es-CO"/>
+        </w:rPr>
+      </w:pPr>
+    </w:p>
+    <w:p>
+      <w:pPr>
+        <w:rPr>
+          <w:lang w:val="es-CO"/>
+        </w:rPr>
+      </w:pPr>
+    </w:p>
+    <w:p>
+      <w:pPr>
+        <w:spacing w:after="200" w:line="276" w:lineRule="auto"/>
+        <w:rPr>
+          <w:rFonts w:asciiTheme="minorHAnsi" w:hAnsiTheme="minorHAnsi" w:cstheme="minorHAnsi"/>
+          <w:sz w:val="20"/>
+          <w:szCs w:val="20"/>
+          <w:lang w:val="es-CO"/>
+        </w:rPr>
+      </w:pPr>
+      <w:r>
+        <w:rPr>
+          <w:rFonts w:asciiTheme="minorHAnsi" w:hAnsiTheme="minorHAnsi" w:cstheme="minorHAnsi"/>
+          <w:sz w:val="20"/>
+          <w:szCs w:val="20"/>
+          <w:lang w:val="es-CO"/>
+        </w:rPr>
+        <w:br w:type="page"/>
+      </w:r>
+    </w:p>
+    <w:p>
+      <w:pPr>
+        <w:rPr>
+          <w:lang w:val="es-CO"/>
+        </w:rPr>
+      </w:pPr>
+      <w:r>
+        <w:rPr>
+          <w:rFonts w:asciiTheme="minorHAnsi" w:hAnsiTheme="minorHAnsi" w:cstheme="minorHAnsi"/>
+          <w:sz w:val="20"/>
+          <w:szCs w:val="20"/>
+          <w:lang w:val="es-CO"/>
+        </w:rPr>
+        <w:lastRenderedPageBreak/>
+        <w:t>Debe ingresar  el usuario y el código recibido por correo electrónico</w:t>
+      </w:r>
+    </w:p>
+    <w:p>
+      <w:pPr>
+        <w:rPr>
+          <w:rFonts w:asciiTheme="minorHAnsi" w:hAnsiTheme="minorHAnsi" w:cstheme="minorHAnsi"/>
+          <w:lang w:val="es-CO"/>
+        </w:rPr>
+      </w:pPr>
+      <w:r>
+        <w:rPr>
+          <w:rFonts w:asciiTheme="minorHAnsi" w:hAnsiTheme="minorHAnsi" w:cstheme="minorHAnsi"/>
+          <w:noProof/>
+          <w:lang w:val="es-AR" w:eastAsia="es-AR"/>
+        </w:rPr>
+        <w:drawing>
+          <wp:inline distT="0" distB="0" distL="0" distR="0" wp14:anchorId="1F506B0C" wp14:editId="5C26F1D4">
+            <wp:extent cx="2026800" cy="3600000"/>
+            <wp:effectExtent l="0" t="0" r="0" b="635"/>
+            <wp:docPr id="13" name="0 Imagen"/>
+            <wp:cNvGraphicFramePr>
+              <a:graphicFrameLocks xmlns:a="http://schemas.openxmlformats.org/drawingml/2006/main" noChangeAspect="1"/>
+            </wp:cNvGraphicFramePr>
+            <a:graphic xmlns:a="http://schemas.openxmlformats.org/drawingml/2006/main">
+              <a:graphicData uri="http://schemas.openxmlformats.org/drawingml/2006/picture">
+                <pic:pic xmlns:pic="http://schemas.openxmlformats.org/drawingml/2006/picture">
+                  <pic:nvPicPr>
+                    <pic:cNvPr id="0" name="Screenshot_20180529-175133.png"/>
+                    <pic:cNvPicPr/>
+                  </pic:nvPicPr>
+                  <pic:blipFill>
+                    <a:blip r:embed="rId35" cstate="print">
+                      <a:extLst>
+                        <a:ext uri="{28A0092B-C50C-407E-A947-70E740481C1C}">
+                          <a14:useLocalDpi xmlns:a14="http://schemas.microsoft.com/office/drawing/2010/main" val="0"/>
+                        </a:ext>
+                      </a:extLst>
+                    </a:blip>
+                    <a:stretch>
+                      <a:fillRect/>
+                    </a:stretch>
+                  </pic:blipFill>
+                  <pic:spPr>
+                    <a:xfrm>
+                      <a:off x="0" y="0"/>
+                      <a:ext cx="2026800" cy="3600000"/>
+                    </a:xfrm>
+                    <a:prstGeom prst="rect">
+                      <a:avLst/>
+                    </a:prstGeom>
+                  </pic:spPr>
+                </pic:pic>
+              </a:graphicData>
+            </a:graphic>
+          </wp:inline>
+        </w:drawing>
+      </w:r>
+    </w:p>
+    <w:p>
+      <w:pPr>
+        <w:rPr>
+          <w:rFonts w:asciiTheme="minorHAnsi" w:hAnsiTheme="minorHAnsi" w:cstheme="minorHAnsi"/>
+          <w:lang w:val="es-CO"/>
+        </w:rPr>
+      </w:pPr>
+    </w:p>
+    <w:p>
+      <w:pPr>
+        <w:rPr>
+          <w:rFonts w:asciiTheme="minorHAnsi" w:hAnsiTheme="minorHAnsi" w:cstheme="minorHAnsi"/>
+          <w:sz w:val="20"/>
+          <w:szCs w:val="20"/>
+          <w:lang w:val="es-CO"/>
+        </w:rPr>
+      </w:pPr>
+      <w:r>
+        <w:rPr>
+          <w:rFonts w:asciiTheme="minorHAnsi" w:hAnsiTheme="minorHAnsi" w:cstheme="minorHAnsi"/>
+          <w:sz w:val="20"/>
+          <w:szCs w:val="20"/>
+          <w:lang w:val="es-CO"/>
+        </w:rPr>
+        <w:t>Escribir la nueva contraseña</w:t>
+      </w:r>
+    </w:p>
+    <w:p>
+      <w:pPr>
+        <w:rPr>
+          <w:rFonts w:asciiTheme="minorHAnsi" w:hAnsiTheme="minorHAnsi" w:cstheme="minorHAnsi"/>
+          <w:lang w:val="es-CO"/>
+        </w:rPr>
+      </w:pPr>
+      <w:r>
+        <w:rPr>
+          <w:rFonts w:asciiTheme="minorHAnsi" w:hAnsiTheme="minorHAnsi" w:cstheme="minorHAnsi"/>
+          <w:noProof/>
+          <w:lang w:val="es-AR" w:eastAsia="es-AR"/>
+        </w:rPr>
+        <w:drawing>
+          <wp:inline distT="0" distB="0" distL="0" distR="0" wp14:anchorId="7A4C7809" wp14:editId="5D18494D">
+            <wp:extent cx="2023200" cy="3600000"/>
+            <wp:effectExtent l="0" t="0" r="0" b="635"/>
+            <wp:docPr id="14" name="0 Imagen"/>
+            <wp:cNvGraphicFramePr>
+              <a:graphicFrameLocks xmlns:a="http://schemas.openxmlformats.org/drawingml/2006/main" noChangeAspect="1"/>
+            </wp:cNvGraphicFramePr>
+            <a:graphic xmlns:a="http://schemas.openxmlformats.org/drawingml/2006/main">
+              <a:graphicData uri="http://schemas.openxmlformats.org/drawingml/2006/picture">
+                <pic:pic xmlns:pic="http://schemas.openxmlformats.org/drawingml/2006/picture">
+                  <pic:nvPicPr>
+                    <pic:cNvPr id="0" name="Screenshot_20180529-175148.png"/>
+                    <pic:cNvPicPr/>
+                  </pic:nvPicPr>
+                  <pic:blipFill>
+                    <a:blip r:embed="rId36" cstate="print">
+                      <a:extLst>
+                        <a:ext uri="{28A0092B-C50C-407E-A947-70E740481C1C}">
+                          <a14:useLocalDpi xmlns:a14="http://schemas.microsoft.com/office/drawing/2010/main" val="0"/>
+                        </a:ext>
+                      </a:extLst>
+                    </a:blip>
+                    <a:stretch>
+                      <a:fillRect/>
+                    </a:stretch>
+                  </pic:blipFill>
+                  <pic:spPr>
+                    <a:xfrm>
+                      <a:off x="0" y="0"/>
+                      <a:ext cx="2023200" cy="3600000"/>
+                    </a:xfrm>
+                    <a:prstGeom prst="rect">
+                      <a:avLst/>
+                    </a:prstGeom>
+                  </pic:spPr>
+                </pic:pic>
+              </a:graphicData>
+            </a:graphic>
+          </wp:inline>
+        </w:drawing>
+      </w:r>
+    </w:p>
+    <w:p>
+      <w:pPr>
+        <w:rPr>
+          <w:rFonts w:asciiTheme="minorHAnsi" w:hAnsiTheme="minorHAnsi" w:cstheme="minorHAnsi"/>
+          <w:lang w:val="es-CO"/>
+        </w:rPr>
+      </w:pPr>
+      <w:r>
+        <w:rPr>
+          <w:rFonts w:asciiTheme="minorHAnsi" w:hAnsiTheme="minorHAnsi" w:cstheme="minorHAnsi"/>
+          <w:noProof/>
+          <w:lang w:val="es-AR" w:eastAsia="es-AR"/>
+        </w:rPr>
+        <w:lastRenderedPageBreak/>
+        <w:drawing>
+          <wp:inline distT="0" distB="0" distL="0" distR="0" wp14:anchorId="697E4D47" wp14:editId="1F24C63F">
+            <wp:extent cx="2026800" cy="3600000"/>
+            <wp:effectExtent l="0" t="0" r="0" b="635"/>
+            <wp:docPr id="15" name="0 Imagen"/>
+            <wp:cNvGraphicFramePr>
+              <a:graphicFrameLocks xmlns:a="http://schemas.openxmlformats.org/drawingml/2006/main" noChangeAspect="1"/>
+            </wp:cNvGraphicFramePr>
+            <a:graphic xmlns:a="http://schemas.openxmlformats.org/drawingml/2006/main">
+              <a:graphicData uri="http://schemas.openxmlformats.org/drawingml/2006/picture">
+                <pic:pic xmlns:pic="http://schemas.openxmlformats.org/drawingml/2006/picture">
+                  <pic:nvPicPr>
+                    <pic:cNvPr id="0" name="Screenshot_20180529-175153.png"/>
+                    <pic:cNvPicPr/>
+                  </pic:nvPicPr>
+                  <pic:blipFill>
+                    <a:blip r:embed="rId37" cstate="print">
+                      <a:extLst>
+                        <a:ext uri="{28A0092B-C50C-407E-A947-70E740481C1C}">
+                          <a14:useLocalDpi xmlns:a14="http://schemas.microsoft.com/office/drawing/2010/main" val="0"/>
+                        </a:ext>
+                      </a:extLst>
+                    </a:blip>
+                    <a:stretch>
+                      <a:fillRect/>
+                    </a:stretch>
+                  </pic:blipFill>
+                  <pic:spPr>
+                    <a:xfrm>
+                      <a:off x="0" y="0"/>
+                      <a:ext cx="2026800" cy="3600000"/>
+                    </a:xfrm>
+                    <a:prstGeom prst="rect">
+                      <a:avLst/>
+                    </a:prstGeom>
+                  </pic:spPr>
+                </pic:pic>
+              </a:graphicData>
+            </a:graphic>
+          </wp:inline>
+        </w:drawing>
+      </w:r>
+    </w:p>
+    <w:p>
+      <w:pPr>
+        <w:rPr>
+          <w:rFonts w:asciiTheme="minorHAnsi" w:hAnsiTheme="minorHAnsi" w:cstheme="minorHAnsi"/>
+          <w:lang w:val="es-CO"/>
+        </w:rPr>
+      </w:pPr>
+    </w:p>
+    <w:p>
+      <w:pPr>
+        <w:rPr>
+          <w:rFonts w:asciiTheme="minorHAnsi" w:hAnsiTheme="minorHAnsi" w:cstheme="minorHAnsi"/>
+          <w:lang w:val="es-CO"/>
+        </w:rPr>
+      </w:pPr>
+      <w:r>
+        <w:rPr>
+          <w:rFonts w:asciiTheme="minorHAnsi" w:hAnsiTheme="minorHAnsi" w:cstheme="minorHAnsi"/>
+          <w:lang w:val="es-CO"/>
+        </w:rPr>
+        <w:t xml:space="preserve">Pantalla principal con el </w:t>
+      </w:r>
+      <w:r>
+        <w:rPr>
+          <w:rFonts w:asciiTheme="minorHAnsi" w:hAnsiTheme="minorHAnsi" w:cstheme="minorHAnsi"/>
+          <w:lang w:val="es-CO"/>
+        </w:rPr>
+        <w:t>Calendario de citas de Servicio</w:t>
+      </w:r>
+      <w:r>
+        <w:rPr>
+          <w:rFonts w:asciiTheme="minorHAnsi" w:hAnsiTheme="minorHAnsi" w:cstheme="minorHAnsi"/>
+          <w:lang w:val="es-CO"/>
+        </w:rPr>
+        <w:t xml:space="preserve"> para el técnico.</w:t>
+      </w:r>
+    </w:p>
+    <w:p>
+      <w:pPr>
+        <w:rPr>
+          <w:lang w:val="es-CO"/>
+        </w:rPr>
+      </w:pPr>
+    </w:p>
+    <w:p>
+      <w:pPr>
+        <w:rPr>
+          <w:lang w:val="es-CO"/>
+        </w:rPr>
+      </w:pPr>
+      <w:r>
+        <w:rPr>
+          <w:noProof/>
+          <w:lang w:val="es-AR" w:eastAsia="es-AR"/>
+        </w:rPr>
+        <w:drawing>
+          <wp:inline distT="0" distB="0" distL="0" distR="0" wp14:anchorId="738739E3" wp14:editId="2CFB9FBF">
+            <wp:extent cx="2026800" cy="3600000"/>
+            <wp:effectExtent l="0" t="0" r="0" b="635"/>
+            <wp:docPr id="21" name="0 Imagen"/>
+            <wp:cNvGraphicFramePr>
+              <a:graphicFrameLocks xmlns:a="http://schemas.openxmlformats.org/drawingml/2006/main" noChangeAspect="1"/>
+            </wp:cNvGraphicFramePr>
+            <a:graphic xmlns:a="http://schemas.openxmlformats.org/drawingml/2006/main">
+              <a:graphicData uri="http://schemas.openxmlformats.org/drawingml/2006/picture">
+                <pic:pic xmlns:pic="http://schemas.openxmlformats.org/drawingml/2006/picture">
+                  <pic:nvPicPr>
+                    <pic:cNvPr id="0" name="Rotoplas 03.png"/>
+                    <pic:cNvPicPr/>
+                  </pic:nvPicPr>
+                  <pic:blipFill>
+                    <a:blip r:embed="rId38" cstate="print">
+                      <a:extLst>
+                        <a:ext uri="{28A0092B-C50C-407E-A947-70E740481C1C}">
+                          <a14:useLocalDpi xmlns:a14="http://schemas.microsoft.com/office/drawing/2010/main" val="0"/>
+                        </a:ext>
+                      </a:extLst>
+                    </a:blip>
+                    <a:stretch>
+                      <a:fillRect/>
+                    </a:stretch>
+                  </pic:blipFill>
+                  <pic:spPr>
+                    <a:xfrm>
+                      <a:off x="0" y="0"/>
+                      <a:ext cx="2026800" cy="3600000"/>
+                    </a:xfrm>
+                    <a:prstGeom prst="rect">
+                      <a:avLst/>
+                    </a:prstGeom>
+                  </pic:spPr>
+                </pic:pic>
+              </a:graphicData>
+            </a:graphic>
+          </wp:inline>
+        </w:drawing>
+      </w:r>
+    </w:p>
+    <w:p>
+      <w:pPr>
+        <w:rPr>
+          <w:lang w:val="es-CO"/>
+        </w:rPr>
+      </w:pPr>
+    </w:p>
+    <w:p>
+      <w:pPr>
         <w:spacing w:after="200" w:line="276" w:lineRule="auto"/>
         <w:rPr>
           <w:rStyle w:val="nfasis"/>
@@ -7989,7 +9143,7 @@
                     <pic:cNvPicPr/>
                   </pic:nvPicPr>
                   <pic:blipFill>
-                    <a:blip r:embed="rId33" cstate="print">
+                    <a:blip r:embed="rId39" cstate="print">
                       <a:extLst>
                         <a:ext uri="{28A0092B-C50C-407E-A947-70E740481C1C}">
                           <a14:useLocalDpi xmlns:a14="http://schemas.microsoft.com/office/drawing/2010/main" val="0"/>
@@ -8139,7 +9293,7 @@
                           <pic:cNvPicPr/>
                         </pic:nvPicPr>
                         <pic:blipFill>
-                          <a:blip r:embed="rId34" cstate="print">
+                          <a:blip r:embed="rId40" cstate="print">
                             <a:extLst>
                               <a:ext uri="{28A0092B-C50C-407E-A947-70E740481C1C}">
                                 <a14:useLocalDpi xmlns:a14="http://schemas.microsoft.com/office/drawing/2010/main" val="0"/>
@@ -8207,7 +9361,7 @@
                           <pic:cNvPicPr/>
                         </pic:nvPicPr>
                         <pic:blipFill>
-                          <a:blip r:embed="rId35" cstate="print">
+                          <a:blip r:embed="rId41" cstate="print">
                             <a:extLst>
                               <a:ext uri="{28A0092B-C50C-407E-A947-70E740481C1C}">
                                 <a14:useLocalDpi xmlns:a14="http://schemas.microsoft.com/office/drawing/2010/main" val="0"/>
@@ -8275,7 +9429,7 @@
                           <pic:cNvPicPr/>
                         </pic:nvPicPr>
                         <pic:blipFill>
-                          <a:blip r:embed="rId36" cstate="print">
+                          <a:blip r:embed="rId42" cstate="print">
                             <a:extLst>
                               <a:ext uri="{28A0092B-C50C-407E-A947-70E740481C1C}">
                                 <a14:useLocalDpi xmlns:a14="http://schemas.microsoft.com/office/drawing/2010/main" val="0"/>
@@ -8475,7 +9629,7 @@
                           <pic:cNvPicPr/>
                         </pic:nvPicPr>
                         <pic:blipFill>
-                          <a:blip r:embed="rId37" cstate="print">
+                          <a:blip r:embed="rId43" cstate="print">
                             <a:extLst>
                               <a:ext uri="{28A0092B-C50C-407E-A947-70E740481C1C}">
                                 <a14:useLocalDpi xmlns:a14="http://schemas.microsoft.com/office/drawing/2010/main" val="0"/>
@@ -8545,7 +9699,7 @@
                           <pic:cNvPicPr/>
                         </pic:nvPicPr>
                         <pic:blipFill>
-                          <a:blip r:embed="rId38" cstate="print">
+                          <a:blip r:embed="rId44" cstate="print">
                             <a:extLst>
                               <a:ext uri="{28A0092B-C50C-407E-A947-70E740481C1C}">
                                 <a14:useLocalDpi xmlns:a14="http://schemas.microsoft.com/office/drawing/2010/main" val="0"/>
@@ -8615,7 +9769,7 @@
                           <pic:cNvPicPr/>
                         </pic:nvPicPr>
                         <pic:blipFill>
-                          <a:blip r:embed="rId39" cstate="print">
+                          <a:blip r:embed="rId45" cstate="print">
                             <a:extLst>
                               <a:ext uri="{28A0092B-C50C-407E-A947-70E740481C1C}">
                                 <a14:useLocalDpi xmlns:a14="http://schemas.microsoft.com/office/drawing/2010/main" val="0"/>
@@ -8688,7 +9842,7 @@
                           <pic:cNvPicPr/>
                         </pic:nvPicPr>
                         <pic:blipFill>
-                          <a:blip r:embed="rId40" cstate="print">
+                          <a:blip r:embed="rId46" cstate="print">
                             <a:extLst>
                               <a:ext uri="{28A0092B-C50C-407E-A947-70E740481C1C}">
                                 <a14:useLocalDpi xmlns:a14="http://schemas.microsoft.com/office/drawing/2010/main" val="0"/>
@@ -8769,7 +9923,7 @@
                           <pic:cNvPicPr/>
                         </pic:nvPicPr>
                         <pic:blipFill>
-                          <a:blip r:embed="rId41" cstate="print">
+                          <a:blip r:embed="rId47" cstate="print">
                             <a:extLst>
                               <a:ext uri="{28A0092B-C50C-407E-A947-70E740481C1C}">
                                 <a14:useLocalDpi xmlns:a14="http://schemas.microsoft.com/office/drawing/2010/main" val="0"/>
@@ -8839,7 +9993,7 @@
                           <pic:cNvPicPr/>
                         </pic:nvPicPr>
                         <pic:blipFill>
-                          <a:blip r:embed="rId42" cstate="print">
+                          <a:blip r:embed="rId48" cstate="print">
                             <a:extLst>
                               <a:ext uri="{28A0092B-C50C-407E-A947-70E740481C1C}">
                                 <a14:useLocalDpi xmlns:a14="http://schemas.microsoft.com/office/drawing/2010/main" val="0"/>
@@ -9013,7 +10167,7 @@
                           <pic:cNvPicPr/>
                         </pic:nvPicPr>
                         <pic:blipFill>
-                          <a:blip r:embed="rId43" cstate="print">
+                          <a:blip r:embed="rId49" cstate="print">
                             <a:extLst>
                               <a:ext uri="{28A0092B-C50C-407E-A947-70E740481C1C}">
                                 <a14:useLocalDpi xmlns:a14="http://schemas.microsoft.com/office/drawing/2010/main" val="0"/>
@@ -9083,7 +10237,7 @@
                           <pic:cNvPicPr/>
                         </pic:nvPicPr>
                         <pic:blipFill>
-                          <a:blip r:embed="rId44" cstate="print">
+                          <a:blip r:embed="rId50" cstate="print">
                             <a:extLst>
                               <a:ext uri="{28A0092B-C50C-407E-A947-70E740481C1C}">
                                 <a14:useLocalDpi xmlns:a14="http://schemas.microsoft.com/office/drawing/2010/main" val="0"/>
@@ -9490,7 +10644,7 @@
                     </pic:cNvPicPr>
                   </pic:nvPicPr>
                   <pic:blipFill>
-                    <a:blip r:embed="rId45">
+                    <a:blip r:embed="rId51">
                       <a:extLst>
                         <a:ext uri="{28A0092B-C50C-407E-A947-70E740481C1C}">
                           <a14:useLocalDpi xmlns:a14="http://schemas.microsoft.com/office/drawing/2010/main" val="0"/>
@@ -9555,7 +10709,7 @@
                     <pic:cNvPicPr/>
                   </pic:nvPicPr>
                   <pic:blipFill>
-                    <a:blip r:embed="rId46"/>
+                    <a:blip r:embed="rId52"/>
                     <a:stretch>
                       <a:fillRect/>
                     </a:stretch>
@@ -10035,7 +11189,7 @@
                     </pic:cNvPicPr>
                   </pic:nvPicPr>
                   <pic:blipFill>
-                    <a:blip r:embed="rId47">
+                    <a:blip r:embed="rId53">
                       <a:extLst>
                         <a:ext uri="{28A0092B-C50C-407E-A947-70E740481C1C}">
                           <a14:useLocalDpi xmlns:a14="http://schemas.microsoft.com/office/drawing/2010/main" val="0"/>
@@ -10179,7 +11333,7 @@
                     </pic:cNvPicPr>
                   </pic:nvPicPr>
                   <pic:blipFill>
-                    <a:blip r:embed="rId48">
+                    <a:blip r:embed="rId54">
                       <a:extLst>
                         <a:ext uri="{28A0092B-C50C-407E-A947-70E740481C1C}">
                           <a14:useLocalDpi xmlns:a14="http://schemas.microsoft.com/office/drawing/2010/main" val="0"/>
@@ -10212,8 +11366,8 @@
       </w:r>
     </w:p>
     <w:sectPr>
-      <w:headerReference w:type="default" r:id="rId49"/>
-      <w:footerReference w:type="default" r:id="rId50"/>
+      <w:headerReference w:type="default" r:id="rId55"/>
+      <w:footerReference w:type="default" r:id="rId56"/>
       <w:type w:val="continuous"/>
       <w:pgSz w:w="12240" w:h="15840"/>
       <w:pgMar w:top="1440" w:right="1440" w:bottom="1440" w:left="1440" w:header="454" w:footer="720" w:gutter="0"/>
@@ -10381,7 +11535,7 @@
             <w:rPr>
               <w:noProof/>
             </w:rPr>
-            <w:t>10</w:t>
+            <w:t>14</w:t>
           </w:r>
           <w:r>
             <w:rPr>
@@ -18875,7 +20029,7 @@
 </file>
 
 <file path=customXml/itemProps1.xml><?xml version="1.0" encoding="utf-8"?>
-<ds:datastoreItem xmlns:ds="http://schemas.openxmlformats.org/officeDocument/2006/customXml" ds:itemID="{1F3DDB9B-72E2-4EB6-BB85-4B5441FA8AEF}">
+<ds:datastoreItem xmlns:ds="http://schemas.openxmlformats.org/officeDocument/2006/customXml" ds:itemID="{C0B183E9-4F86-4C19-93C0-5A99A18696EC}">
   <ds:schemaRefs>
     <ds:schemaRef ds:uri="http://schemas.openxmlformats.org/officeDocument/2006/bibliography"/>
   </ds:schemaRefs>

</xml_diff>

<commit_message>
casenumber desde OportunidadC,  documentacion actualizada
obtengo el casenumber de la oportunidad C (padre de la workorder)
si la workorder no contiene ningun valor en la foreign key caseid, muestra el valor NULL para casenumber
</commit_message>
<xml_diff>
--- a/docs/tecnicos/gA - Pruebas Unitarias para la App de servicio en campo para Técnicos SYTESA.docx
+++ b/docs/tecnicos/gA - Pruebas Unitarias para la App de servicio en campo para Técnicos SYTESA.docx
@@ -173,7 +173,7 @@
               </wp:anchor>
             </w:drawing>
           </mc:Choice>
-          <mc:Fallback xmlns:cx="http://schemas.microsoft.com/office/drawing/2014/chartex" xmlns:cx1="http://schemas.microsoft.com/office/drawing/2015/9/8/chartex" xmlns:cx2="http://schemas.microsoft.com/office/drawing/2015/10/21/chartex" xmlns:cx3="http://schemas.microsoft.com/office/drawing/2016/5/9/chartex" xmlns:cx4="http://schemas.microsoft.com/office/drawing/2016/5/10/chartex" xmlns:cx5="http://schemas.microsoft.com/office/drawing/2016/5/11/chartex" xmlns:cx6="http://schemas.microsoft.com/office/drawing/2016/5/12/chartex" xmlns:cx7="http://schemas.microsoft.com/office/drawing/2016/5/13/chartex" xmlns:cx8="http://schemas.microsoft.com/office/drawing/2016/5/14/chartex" xmlns:aink="http://schemas.microsoft.com/office/drawing/2016/ink" xmlns:am3d="http://schemas.microsoft.com/office/drawing/2017/model3d" xmlns:w15="http://schemas.microsoft.com/office/word/2012/wordml" xmlns:w16cid="http://schemas.microsoft.com/office/word/2016/wordml/cid" xmlns:w16se="http://schemas.microsoft.com/office/word/2015/wordml/symex">
+          <mc:Fallback xmlns:w16se="http://schemas.microsoft.com/office/word/2015/wordml/symex" xmlns:w16cid="http://schemas.microsoft.com/office/word/2016/wordml/cid" xmlns:w15="http://schemas.microsoft.com/office/word/2012/wordml" xmlns:am3d="http://schemas.microsoft.com/office/drawing/2017/model3d" xmlns:aink="http://schemas.microsoft.com/office/drawing/2016/ink" xmlns:cx8="http://schemas.microsoft.com/office/drawing/2016/5/14/chartex" xmlns:cx7="http://schemas.microsoft.com/office/drawing/2016/5/13/chartex" xmlns:cx6="http://schemas.microsoft.com/office/drawing/2016/5/12/chartex" xmlns:cx5="http://schemas.microsoft.com/office/drawing/2016/5/11/chartex" xmlns:cx4="http://schemas.microsoft.com/office/drawing/2016/5/10/chartex" xmlns:cx3="http://schemas.microsoft.com/office/drawing/2016/5/9/chartex" xmlns:cx2="http://schemas.microsoft.com/office/drawing/2015/10/21/chartex" xmlns:cx1="http://schemas.microsoft.com/office/drawing/2015/9/8/chartex" xmlns:cx="http://schemas.microsoft.com/office/drawing/2014/chartex">
             <w:pict>
               <v:rect w14:anchorId="7FC0E48D" id="4 Título" o:spid="_x0000_s1026" style="position:absolute;margin-left:52.2pt;margin-top:4.2pt;width:257.75pt;height:45.35pt;z-index:251682816;visibility:visible;mso-wrap-style:square;mso-width-percent:0;mso-height-percent:0;mso-wrap-distance-left:9pt;mso-wrap-distance-top:0;mso-wrap-distance-right:9pt;mso-wrap-distance-bottom:0;mso-position-horizontal:absolute;mso-position-horizontal-relative:text;mso-position-vertical:absolute;mso-position-vertical-relative:text;mso-width-percent:0;mso-height-percent:0;mso-width-relative:page;mso-height-relative:page;v-text-anchor:middle" o:gfxdata="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" filled="f" stroked="f">
                 <o:lock v:ext="edit" grouping="t"/>
@@ -4405,12 +4405,11 @@
     </w:p>
     <w:p>
       <w:pPr>
+        <w:spacing w:after="200" w:line="276" w:lineRule="auto"/>
         <w:rPr>
           <w:rStyle w:val="nfasis"/>
           <w:rFonts w:asciiTheme="minorHAnsi" w:hAnsiTheme="minorHAnsi" w:cstheme="minorBidi"/>
           <w:b/>
-          <w:sz w:val="20"/>
-          <w:szCs w:val="20"/>
           <w:lang w:val="es-MX"/>
         </w:rPr>
       </w:pPr>
@@ -4421,6 +4420,28 @@
           <w:b/>
           <w:lang w:val="es-MX"/>
         </w:rPr>
+        <w:br w:type="page"/>
+      </w:r>
+    </w:p>
+    <w:p>
+      <w:pPr>
+        <w:rPr>
+          <w:rStyle w:val="nfasis"/>
+          <w:rFonts w:asciiTheme="minorHAnsi" w:hAnsiTheme="minorHAnsi" w:cstheme="minorBidi"/>
+          <w:b/>
+          <w:sz w:val="20"/>
+          <w:szCs w:val="20"/>
+          <w:lang w:val="es-MX"/>
+        </w:rPr>
+      </w:pPr>
+      <w:r>
+        <w:rPr>
+          <w:rStyle w:val="nfasis"/>
+          <w:rFonts w:asciiTheme="minorHAnsi" w:hAnsiTheme="minorHAnsi" w:cstheme="minorBidi"/>
+          <w:b/>
+          <w:lang w:val="es-MX"/>
+        </w:rPr>
+        <w:lastRenderedPageBreak/>
         <w:t xml:space="preserve">Método: </w:t>
       </w:r>
       <w:proofErr w:type="spellStart"/>
@@ -4473,7 +4494,18 @@
             <w:szCs w:val="20"/>
             <w:lang w:val="es-MX"/>
           </w:rPr>
-          <w:t>https://rotoplasoperarios.herokuapp.com/api/workorder/0WO1g00000004bRGAQ</w:t>
+          <w:t>https://rotoplasoperarios.herokuapp.com/api/workorder/</w:t>
+        </w:r>
+        <w:r>
+          <w:rPr>
+            <w:rStyle w:val="nfasis"/>
+            <w:rFonts w:ascii="Courier New" w:hAnsi="Courier New" w:cs="Courier New"/>
+            <w:i w:val="0"/>
+            <w:sz w:val="20"/>
+            <w:szCs w:val="20"/>
+            <w:lang w:val="es-MX"/>
+          </w:rPr>
+          <w:t>0WO1g00000004pOGAQ</w:t>
         </w:r>
       </w:hyperlink>
     </w:p>
@@ -4623,12 +4655,11 @@
           <w:noProof/>
           <w:lang w:val="es-AR" w:eastAsia="es-AR"/>
         </w:rPr>
-        <w:lastRenderedPageBreak/>
         <w:drawing>
-          <wp:inline distT="0" distB="0" distL="0" distR="0" wp14:anchorId="5612CE89" wp14:editId="0B10700D">
-            <wp:extent cx="3209044" cy="3114136"/>
-            <wp:effectExtent l="0" t="0" r="0" b="0"/>
-            <wp:docPr id="8" name="Imagen 8"/>
+          <wp:inline distT="0" distB="0" distL="0" distR="0" wp14:anchorId="5D7B8449" wp14:editId="7E02B8C2">
+            <wp:extent cx="4473641" cy="4019909"/>
+            <wp:effectExtent l="0" t="0" r="3175" b="0"/>
+            <wp:docPr id="16" name="Imagen 16"/>
             <wp:cNvGraphicFramePr>
               <a:graphicFrameLocks xmlns:a="http://schemas.openxmlformats.org/drawingml/2006/main" noChangeAspect="1"/>
             </wp:cNvGraphicFramePr>
@@ -4648,7 +4679,7 @@
                   <pic:spPr>
                     <a:xfrm>
                       <a:off x="0" y="0"/>
-                      <a:ext cx="3212266" cy="3117262"/>
+                      <a:ext cx="4470468" cy="4017058"/>
                     </a:xfrm>
                     <a:prstGeom prst="rect">
                       <a:avLst/>
@@ -4692,6 +4723,8 @@
         </w:rPr>
         <w:t>workorder</w:t>
       </w:r>
+      <w:bookmarkStart w:id="8" w:name="_GoBack"/>
+      <w:bookmarkEnd w:id="8"/>
       <w:proofErr w:type="spellEnd"/>
     </w:p>
     <w:p>
@@ -8167,7 +8200,7 @@
           <w:iCs/>
         </w:rPr>
       </w:pPr>
-      <w:bookmarkStart w:id="8" w:name="_Toc515627231"/>
+      <w:bookmarkStart w:id="9" w:name="_Toc515627231"/>
       <w:r>
         <w:rPr>
           <w:iCs/>
@@ -8198,7 +8231,7 @@
         </w:rPr>
         <w:t>Android</w:t>
       </w:r>
-      <w:bookmarkEnd w:id="8"/>
+      <w:bookmarkEnd w:id="9"/>
     </w:p>
     <w:p>
       <w:pPr>
@@ -10245,7 +10278,7 @@
           <w:lang w:val="es-MX"/>
         </w:rPr>
       </w:pPr>
-      <w:bookmarkStart w:id="9" w:name="_Toc515627232"/>
+      <w:bookmarkStart w:id="10" w:name="_Toc515627232"/>
       <w:r>
         <w:rPr>
           <w:sz w:val="26"/>
@@ -10254,7 +10287,7 @@
         </w:rPr>
         <w:t>Detalle Técnico</w:t>
       </w:r>
-      <w:bookmarkEnd w:id="9"/>
+      <w:bookmarkEnd w:id="10"/>
     </w:p>
     <w:p>
       <w:pPr>
@@ -10304,14 +10337,14 @@
           <w:lang w:val="es-MX"/>
         </w:rPr>
       </w:pPr>
-      <w:bookmarkStart w:id="10" w:name="_Toc515627233"/>
+      <w:bookmarkStart w:id="11" w:name="_Toc515627233"/>
       <w:r>
         <w:rPr>
           <w:lang w:val="es-MX"/>
         </w:rPr>
         <w:t>Dependencias Técnicas</w:t>
       </w:r>
-      <w:bookmarkEnd w:id="10"/>
+      <w:bookmarkEnd w:id="11"/>
     </w:p>
     <w:p>
       <w:pPr>
@@ -10492,8 +10525,6 @@
           </wp:inline>
         </w:drawing>
       </w:r>
-      <w:bookmarkStart w:id="11" w:name="_GoBack"/>
-      <w:bookmarkEnd w:id="11"/>
     </w:p>
     <w:p>
       <w:pPr>
@@ -11371,7 +11402,7 @@
             <w:rPr>
               <w:noProof/>
             </w:rPr>
-            <w:t>24</w:t>
+            <w:t>6</w:t>
           </w:r>
           <w:r>
             <w:rPr>
@@ -19865,7 +19896,7 @@
 </file>
 
 <file path=customXml/itemProps1.xml><?xml version="1.0" encoding="utf-8"?>
-<ds:datastoreItem xmlns:ds="http://schemas.openxmlformats.org/officeDocument/2006/customXml" ds:itemID="{F59E67DD-2D77-4611-9E5A-76AE5E95E9BA}">
+<ds:datastoreItem xmlns:ds="http://schemas.openxmlformats.org/officeDocument/2006/customXml" ds:itemID="{62AFDF37-F5C0-40AB-890D-1164948C5C78}">
   <ds:schemaRefs>
     <ds:schemaRef ds:uri="http://schemas.openxmlformats.org/officeDocument/2006/bibliography"/>
   </ds:schemaRefs>

</xml_diff>

<commit_message>
geolocalizacion__latitude__s y geolocalizacion__longitude__s en getCitaById
se deja de utilizar los campos billinglatitude y billinglongitude
</commit_message>
<xml_diff>
--- a/docs/tecnicos/gA - Pruebas Unitarias para la App de servicio en campo para Técnicos SYTESA.docx
+++ b/docs/tecnicos/gA - Pruebas Unitarias para la App de servicio en campo para Técnicos SYTESA.docx
@@ -173,7 +173,7 @@
               </wp:anchor>
             </w:drawing>
           </mc:Choice>
-          <mc:Fallback xmlns:w16se="http://schemas.microsoft.com/office/word/2015/wordml/symex" xmlns:w16cid="http://schemas.microsoft.com/office/word/2016/wordml/cid" xmlns:w15="http://schemas.microsoft.com/office/word/2012/wordml" xmlns:am3d="http://schemas.microsoft.com/office/drawing/2017/model3d" xmlns:aink="http://schemas.microsoft.com/office/drawing/2016/ink" xmlns:cx8="http://schemas.microsoft.com/office/drawing/2016/5/14/chartex" xmlns:cx7="http://schemas.microsoft.com/office/drawing/2016/5/13/chartex" xmlns:cx6="http://schemas.microsoft.com/office/drawing/2016/5/12/chartex" xmlns:cx5="http://schemas.microsoft.com/office/drawing/2016/5/11/chartex" xmlns:cx4="http://schemas.microsoft.com/office/drawing/2016/5/10/chartex" xmlns:cx3="http://schemas.microsoft.com/office/drawing/2016/5/9/chartex" xmlns:cx2="http://schemas.microsoft.com/office/drawing/2015/10/21/chartex" xmlns:cx1="http://schemas.microsoft.com/office/drawing/2015/9/8/chartex" xmlns:cx="http://schemas.microsoft.com/office/drawing/2014/chartex">
+          <mc:Fallback xmlns:cx="http://schemas.microsoft.com/office/drawing/2014/chartex" xmlns:cx1="http://schemas.microsoft.com/office/drawing/2015/9/8/chartex" xmlns:cx2="http://schemas.microsoft.com/office/drawing/2015/10/21/chartex" xmlns:cx3="http://schemas.microsoft.com/office/drawing/2016/5/9/chartex" xmlns:cx4="http://schemas.microsoft.com/office/drawing/2016/5/10/chartex" xmlns:cx5="http://schemas.microsoft.com/office/drawing/2016/5/11/chartex" xmlns:cx6="http://schemas.microsoft.com/office/drawing/2016/5/12/chartex" xmlns:cx7="http://schemas.microsoft.com/office/drawing/2016/5/13/chartex" xmlns:cx8="http://schemas.microsoft.com/office/drawing/2016/5/14/chartex" xmlns:aink="http://schemas.microsoft.com/office/drawing/2016/ink" xmlns:am3d="http://schemas.microsoft.com/office/drawing/2017/model3d" xmlns:w15="http://schemas.microsoft.com/office/word/2012/wordml" xmlns:w16cid="http://schemas.microsoft.com/office/word/2016/wordml/cid" xmlns:w16se="http://schemas.microsoft.com/office/word/2015/wordml/symex">
             <w:pict>
               <v:rect w14:anchorId="7FC0E48D" id="4 Título" o:spid="_x0000_s1026" style="position:absolute;margin-left:52.2pt;margin-top:4.2pt;width:257.75pt;height:45.35pt;z-index:251682816;visibility:visible;mso-wrap-style:square;mso-width-percent:0;mso-height-percent:0;mso-wrap-distance-left:9pt;mso-wrap-distance-top:0;mso-wrap-distance-right:9pt;mso-wrap-distance-bottom:0;mso-position-horizontal:absolute;mso-position-horizontal-relative:text;mso-position-vertical:absolute;mso-position-vertical-relative:text;mso-width-percent:0;mso-height-percent:0;mso-width-relative:page;mso-height-relative:page;v-text-anchor:middle" o:gfxdata="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" filled="f" stroked="f">
                 <o:lock v:ext="edit" grouping="t"/>
@@ -4723,8 +4723,6 @@
         </w:rPr>
         <w:t>workorder</w:t>
       </w:r>
-      <w:bookmarkStart w:id="8" w:name="_GoBack"/>
-      <w:bookmarkEnd w:id="8"/>
       <w:proofErr w:type="spellEnd"/>
     </w:p>
     <w:p>
@@ -5052,6 +5050,8 @@
         </w:rPr>
         <w:t>: No aplica</w:t>
       </w:r>
+      <w:bookmarkStart w:id="8" w:name="_GoBack"/>
+      <w:bookmarkEnd w:id="8"/>
     </w:p>
     <w:p>
       <w:pPr>
@@ -5104,10 +5104,10 @@
         </w:rPr>
         <w:lastRenderedPageBreak/>
         <w:drawing>
-          <wp:inline distT="0" distB="0" distL="0" distR="0" wp14:anchorId="2386FEA5" wp14:editId="22577926">
-            <wp:extent cx="3456049" cy="3528187"/>
-            <wp:effectExtent l="0" t="0" r="0" b="0"/>
-            <wp:docPr id="3" name="Imagen 3"/>
+          <wp:inline distT="0" distB="0" distL="0" distR="0" wp14:anchorId="6EE55425" wp14:editId="6EC80C8A">
+            <wp:extent cx="4321834" cy="4114053"/>
+            <wp:effectExtent l="0" t="0" r="2540" b="1270"/>
+            <wp:docPr id="8" name="Imagen 8"/>
             <wp:cNvGraphicFramePr>
               <a:graphicFrameLocks xmlns:a="http://schemas.openxmlformats.org/drawingml/2006/main" noChangeAspect="1"/>
             </wp:cNvGraphicFramePr>
@@ -5127,7 +5127,7 @@
                   <pic:spPr>
                     <a:xfrm>
                       <a:off x="0" y="0"/>
-                      <a:ext cx="3457981" cy="3530160"/>
+                      <a:ext cx="4323089" cy="4115248"/>
                     </a:xfrm>
                     <a:prstGeom prst="rect">
                       <a:avLst/>
@@ -11402,7 +11402,7 @@
             <w:rPr>
               <w:noProof/>
             </w:rPr>
-            <w:t>6</w:t>
+            <w:t>7</w:t>
           </w:r>
           <w:r>
             <w:rPr>
@@ -19896,7 +19896,7 @@
 </file>
 
 <file path=customXml/itemProps1.xml><?xml version="1.0" encoding="utf-8"?>
-<ds:datastoreItem xmlns:ds="http://schemas.openxmlformats.org/officeDocument/2006/customXml" ds:itemID="{62AFDF37-F5C0-40AB-890D-1164948C5C78}">
+<ds:datastoreItem xmlns:ds="http://schemas.openxmlformats.org/officeDocument/2006/customXml" ds:itemID="{6E97EB4C-BC84-4199-9F76-10265756701D}">
   <ds:schemaRefs>
     <ds:schemaRef ds:uri="http://schemas.openxmlformats.org/officeDocument/2006/bibliography"/>
   </ds:schemaRefs>

</xml_diff>